<commit_message>
Created template class for building faas sheet; ToDo: FAAS search filters
</commit_message>
<xml_diff>
--- a/src/assets/temp/building_faas_template.docx
+++ b/src/assets/temp/building_faas_template.docx
@@ -1,6 +1,6 @@
 
 <file path=word/document.xml><?xml version="1.0" encoding="utf-8"?>
-<w:document xmlns:wpc="http://schemas.microsoft.com/office/word/2010/wordprocessingCanvas" xmlns:cx="http://schemas.microsoft.com/office/drawing/2014/chartex" xmlns:cx1="http://schemas.microsoft.com/office/drawing/2015/9/8/chartex" xmlns:cx2="http://schemas.microsoft.com/office/drawing/2015/10/21/chartex" xmlns:cx3="http://schemas.microsoft.com/office/drawing/2016/5/9/chartex" xmlns:cx4="http://schemas.microsoft.com/office/drawing/2016/5/10/chartex" xmlns:cx5="http://schemas.microsoft.com/office/drawing/2016/5/11/chartex" xmlns:cx6="http://schemas.microsoft.com/office/drawing/2016/5/12/chartex" xmlns:cx7="http://schemas.microsoft.com/office/drawing/2016/5/13/chartex" xmlns:cx8="http://schemas.microsoft.com/office/drawing/2016/5/14/chartex" xmlns:mc="http://schemas.openxmlformats.org/markup-compatibility/2006" xmlns:aink="http://schemas.microsoft.com/office/drawing/2016/ink" xmlns:am3d="http://schemas.microsoft.com/office/drawing/2017/model3d" xmlns:o="urn:schemas-microsoft-com:office:office" xmlns:r="http://schemas.openxmlformats.org/officeDocument/2006/relationships" xmlns:m="http://schemas.openxmlformats.org/officeDocument/2006/math" xmlns:v="urn:schemas-microsoft-com:vml" xmlns:wp14="http://schemas.microsoft.com/office/word/2010/wordprocessingDrawing" xmlns:wp="http://schemas.openxmlformats.org/drawingml/2006/wordprocessingDrawing" xmlns:w10="urn:schemas-microsoft-com:office:word" xmlns:w="http://schemas.openxmlformats.org/wordprocessingml/2006/main" xmlns:w14="http://schemas.microsoft.com/office/word/2010/wordml" xmlns:w15="http://schemas.microsoft.com/office/word/2012/wordml" xmlns:w16cid="http://schemas.microsoft.com/office/word/2016/wordml/cid" xmlns:w16se="http://schemas.microsoft.com/office/word/2015/wordml/symex" xmlns:wpg="http://schemas.microsoft.com/office/word/2010/wordprocessingGroup" xmlns:wpi="http://schemas.microsoft.com/office/word/2010/wordprocessingInk" xmlns:wne="http://schemas.microsoft.com/office/word/2006/wordml" xmlns:wps="http://schemas.microsoft.com/office/word/2010/wordprocessingShape" mc:Ignorable="w14 w15 w16se w16cid wp14">
+<w:document xmlns:wpc="http://schemas.microsoft.com/office/word/2010/wordprocessingCanvas" xmlns:cx="http://schemas.microsoft.com/office/drawing/2014/chartex" xmlns:cx1="http://schemas.microsoft.com/office/drawing/2015/9/8/chartex" xmlns:mc="http://schemas.openxmlformats.org/markup-compatibility/2006" xmlns:o="urn:schemas-microsoft-com:office:office" xmlns:r="http://schemas.openxmlformats.org/officeDocument/2006/relationships" xmlns:m="http://schemas.openxmlformats.org/officeDocument/2006/math" xmlns:v="urn:schemas-microsoft-com:vml" xmlns:wp14="http://schemas.microsoft.com/office/word/2010/wordprocessingDrawing" xmlns:wp="http://schemas.openxmlformats.org/drawingml/2006/wordprocessingDrawing" xmlns:w10="urn:schemas-microsoft-com:office:word" xmlns:w="http://schemas.openxmlformats.org/wordprocessingml/2006/main" xmlns:w14="http://schemas.microsoft.com/office/word/2010/wordml" xmlns:w15="http://schemas.microsoft.com/office/word/2012/wordml" xmlns:w16se="http://schemas.microsoft.com/office/word/2015/wordml/symex" xmlns:wpg="http://schemas.microsoft.com/office/word/2010/wordprocessingGroup" xmlns:wpi="http://schemas.microsoft.com/office/word/2010/wordprocessingInk" xmlns:wne="http://schemas.microsoft.com/office/word/2006/wordml" xmlns:wps="http://schemas.microsoft.com/office/word/2010/wordprocessingShape" mc:Ignorable="w14 w15 w16se wp14">
   <w:body>
     <w:p>
       <w:pPr>
@@ -151,9 +151,8 @@
                 <w:szCs w:val="20"/>
                 <w:u w:val="single"/>
               </w:rPr>
-              <w:t>&lt;</w:t>
-            </w:r>
-            <w:proofErr w:type="spellStart"/>
+              <w:t>{</w:t>
+            </w:r>
             <w:r>
               <w:rPr>
                 <w:rFonts w:ascii="Segoe UI" w:hAnsi="Segoe UI" w:cs="Segoe UI"/>
@@ -163,7 +162,6 @@
               </w:rPr>
               <w:t>transaction_code</w:t>
             </w:r>
-            <w:proofErr w:type="spellEnd"/>
             <w:r>
               <w:rPr>
                 <w:rFonts w:ascii="Segoe UI" w:hAnsi="Segoe UI" w:cs="Segoe UI"/>
@@ -171,7 +169,7 @@
                 <w:szCs w:val="20"/>
                 <w:u w:val="single"/>
               </w:rPr>
-              <w:t>&gt;</w:t>
+              <w:t>}</w:t>
             </w:r>
           </w:p>
         </w:tc>
@@ -218,9 +216,16 @@
                 <w:sz w:val="20"/>
                 <w:szCs w:val="20"/>
               </w:rPr>
-              <w:t>ARP No. &lt;</w:t>
-            </w:r>
-            <w:proofErr w:type="spellStart"/>
+              <w:t xml:space="preserve">ARP No. </w:t>
+            </w:r>
+            <w:r>
+              <w:rPr>
+                <w:rFonts w:ascii="Segoe UI" w:hAnsi="Segoe UI" w:cs="Segoe UI"/>
+                <w:sz w:val="20"/>
+                <w:szCs w:val="20"/>
+              </w:rPr>
+              <w:t>{</w:t>
+            </w:r>
             <w:r>
               <w:rPr>
                 <w:rFonts w:ascii="Segoe UI" w:hAnsi="Segoe UI" w:cs="Segoe UI"/>
@@ -229,14 +234,13 @@
               </w:rPr>
               <w:t>arp_no</w:t>
             </w:r>
-            <w:proofErr w:type="spellEnd"/>
-            <w:r>
-              <w:rPr>
-                <w:rFonts w:ascii="Segoe UI" w:hAnsi="Segoe UI" w:cs="Segoe UI"/>
-                <w:sz w:val="20"/>
-                <w:szCs w:val="20"/>
-              </w:rPr>
-              <w:t>&gt;</w:t>
+            <w:r>
+              <w:rPr>
+                <w:rFonts w:ascii="Segoe UI" w:hAnsi="Segoe UI" w:cs="Segoe UI"/>
+                <w:sz w:val="20"/>
+                <w:szCs w:val="20"/>
+              </w:rPr>
+              <w:t>}</w:t>
             </w:r>
           </w:p>
         </w:tc>
@@ -259,7 +263,31 @@
                 <w:sz w:val="20"/>
                 <w:szCs w:val="20"/>
               </w:rPr>
-              <w:t>PIN: &lt;pin&gt;</w:t>
+              <w:t xml:space="preserve">PIN: </w:t>
+            </w:r>
+            <w:r>
+              <w:rPr>
+                <w:rFonts w:ascii="Segoe UI" w:hAnsi="Segoe UI" w:cs="Segoe UI"/>
+                <w:sz w:val="20"/>
+                <w:szCs w:val="20"/>
+              </w:rPr>
+              <w:t>{</w:t>
+            </w:r>
+            <w:r>
+              <w:rPr>
+                <w:rFonts w:ascii="Segoe UI" w:hAnsi="Segoe UI" w:cs="Segoe UI"/>
+                <w:sz w:val="20"/>
+                <w:szCs w:val="20"/>
+              </w:rPr>
+              <w:t>pin</w:t>
+            </w:r>
+            <w:r>
+              <w:rPr>
+                <w:rFonts w:ascii="Segoe UI" w:hAnsi="Segoe UI" w:cs="Segoe UI"/>
+                <w:sz w:val="20"/>
+                <w:szCs w:val="20"/>
+              </w:rPr>
+              <w:t>}</w:t>
             </w:r>
           </w:p>
         </w:tc>
@@ -294,9 +322,16 @@
                 <w:sz w:val="20"/>
                 <w:szCs w:val="20"/>
               </w:rPr>
-              <w:t xml:space="preserve"> &lt;</w:t>
-            </w:r>
-            <w:proofErr w:type="spellStart"/>
+              <w:t xml:space="preserve"> </w:t>
+            </w:r>
+            <w:r>
+              <w:rPr>
+                <w:rFonts w:ascii="Segoe UI" w:hAnsi="Segoe UI" w:cs="Segoe UI"/>
+                <w:sz w:val="20"/>
+                <w:szCs w:val="20"/>
+              </w:rPr>
+              <w:t>{</w:t>
+            </w:r>
             <w:r>
               <w:rPr>
                 <w:rFonts w:ascii="Segoe UI" w:hAnsi="Segoe UI" w:cs="Segoe UI"/>
@@ -305,14 +340,13 @@
               </w:rPr>
               <w:t>owner_names</w:t>
             </w:r>
-            <w:proofErr w:type="spellEnd"/>
-            <w:r>
-              <w:rPr>
-                <w:rFonts w:ascii="Segoe UI" w:hAnsi="Segoe UI" w:cs="Segoe UI"/>
-                <w:sz w:val="20"/>
-                <w:szCs w:val="20"/>
-              </w:rPr>
-              <w:t>&gt;</w:t>
+            <w:r>
+              <w:rPr>
+                <w:rFonts w:ascii="Segoe UI" w:hAnsi="Segoe UI" w:cs="Segoe UI"/>
+                <w:sz w:val="20"/>
+                <w:szCs w:val="20"/>
+              </w:rPr>
+              <w:t>}</w:t>
             </w:r>
           </w:p>
           <w:p>
@@ -346,9 +380,16 @@
                 <w:sz w:val="20"/>
                 <w:szCs w:val="20"/>
               </w:rPr>
-              <w:t xml:space="preserve"> &lt;</w:t>
-            </w:r>
-            <w:proofErr w:type="spellStart"/>
+              <w:t xml:space="preserve"> </w:t>
+            </w:r>
+            <w:r>
+              <w:rPr>
+                <w:rFonts w:ascii="Segoe UI" w:hAnsi="Segoe UI" w:cs="Segoe UI"/>
+                <w:sz w:val="20"/>
+                <w:szCs w:val="20"/>
+              </w:rPr>
+              <w:t>{</w:t>
+            </w:r>
             <w:r>
               <w:rPr>
                 <w:rFonts w:ascii="Segoe UI" w:hAnsi="Segoe UI" w:cs="Segoe UI"/>
@@ -357,14 +398,13 @@
               </w:rPr>
               <w:t>owner_addresses</w:t>
             </w:r>
-            <w:proofErr w:type="spellEnd"/>
-            <w:r>
-              <w:rPr>
-                <w:rFonts w:ascii="Segoe UI" w:hAnsi="Segoe UI" w:cs="Segoe UI"/>
-                <w:sz w:val="20"/>
-                <w:szCs w:val="20"/>
-              </w:rPr>
-              <w:t>&gt;</w:t>
+            <w:r>
+              <w:rPr>
+                <w:rFonts w:ascii="Segoe UI" w:hAnsi="Segoe UI" w:cs="Segoe UI"/>
+                <w:sz w:val="20"/>
+                <w:szCs w:val="20"/>
+              </w:rPr>
+              <w:t>}</w:t>
             </w:r>
           </w:p>
           <w:p>
@@ -406,9 +446,16 @@
                 <w:sz w:val="20"/>
                 <w:szCs w:val="20"/>
               </w:rPr>
-              <w:t xml:space="preserve"> &lt;</w:t>
-            </w:r>
-            <w:proofErr w:type="spellStart"/>
+              <w:t xml:space="preserve"> </w:t>
+            </w:r>
+            <w:r>
+              <w:rPr>
+                <w:rFonts w:ascii="Segoe UI" w:hAnsi="Segoe UI" w:cs="Segoe UI"/>
+                <w:sz w:val="20"/>
+                <w:szCs w:val="20"/>
+              </w:rPr>
+              <w:t>{</w:t>
+            </w:r>
             <w:r>
               <w:rPr>
                 <w:rFonts w:ascii="Segoe UI" w:hAnsi="Segoe UI" w:cs="Segoe UI"/>
@@ -417,14 +464,13 @@
               </w:rPr>
               <w:t>owner_contact_nos</w:t>
             </w:r>
-            <w:proofErr w:type="spellEnd"/>
-            <w:r>
-              <w:rPr>
-                <w:rFonts w:ascii="Segoe UI" w:hAnsi="Segoe UI" w:cs="Segoe UI"/>
-                <w:sz w:val="20"/>
-                <w:szCs w:val="20"/>
-              </w:rPr>
-              <w:t>&gt;</w:t>
+            <w:r>
+              <w:rPr>
+                <w:rFonts w:ascii="Segoe UI" w:hAnsi="Segoe UI" w:cs="Segoe UI"/>
+                <w:sz w:val="20"/>
+                <w:szCs w:val="20"/>
+              </w:rPr>
+              <w:t>}</w:t>
             </w:r>
           </w:p>
           <w:p>
@@ -463,9 +509,16 @@
                 <w:sz w:val="20"/>
                 <w:szCs w:val="20"/>
               </w:rPr>
-              <w:t xml:space="preserve"> &lt;</w:t>
-            </w:r>
-            <w:proofErr w:type="spellStart"/>
+              <w:t xml:space="preserve"> </w:t>
+            </w:r>
+            <w:r>
+              <w:rPr>
+                <w:rFonts w:ascii="Segoe UI" w:hAnsi="Segoe UI" w:cs="Segoe UI"/>
+                <w:sz w:val="20"/>
+                <w:szCs w:val="20"/>
+              </w:rPr>
+              <w:t>{</w:t>
+            </w:r>
             <w:r>
               <w:rPr>
                 <w:rFonts w:ascii="Segoe UI" w:hAnsi="Segoe UI" w:cs="Segoe UI"/>
@@ -474,14 +527,13 @@
               </w:rPr>
               <w:t>owner_tins</w:t>
             </w:r>
-            <w:proofErr w:type="spellEnd"/>
-            <w:r>
-              <w:rPr>
-                <w:rFonts w:ascii="Segoe UI" w:hAnsi="Segoe UI" w:cs="Segoe UI"/>
-                <w:sz w:val="20"/>
-                <w:szCs w:val="20"/>
-              </w:rPr>
-              <w:t>&gt;</w:t>
+            <w:r>
+              <w:rPr>
+                <w:rFonts w:ascii="Segoe UI" w:hAnsi="Segoe UI" w:cs="Segoe UI"/>
+                <w:sz w:val="20"/>
+                <w:szCs w:val="20"/>
+              </w:rPr>
+              <w:t>}</w:t>
             </w:r>
           </w:p>
         </w:tc>
@@ -524,9 +576,16 @@
                 <w:sz w:val="20"/>
                 <w:szCs w:val="20"/>
               </w:rPr>
-              <w:t xml:space="preserve"> &lt;</w:t>
-            </w:r>
-            <w:proofErr w:type="spellStart"/>
+              <w:t xml:space="preserve"> </w:t>
+            </w:r>
+            <w:r>
+              <w:rPr>
+                <w:rFonts w:ascii="Segoe UI" w:hAnsi="Segoe UI" w:cs="Segoe UI"/>
+                <w:sz w:val="20"/>
+                <w:szCs w:val="20"/>
+              </w:rPr>
+              <w:t>{</w:t>
+            </w:r>
             <w:r>
               <w:rPr>
                 <w:rFonts w:ascii="Segoe UI" w:hAnsi="Segoe UI" w:cs="Segoe UI"/>
@@ -535,14 +594,13 @@
               </w:rPr>
               <w:t>administrator_names</w:t>
             </w:r>
-            <w:proofErr w:type="spellEnd"/>
-            <w:r>
-              <w:rPr>
-                <w:rFonts w:ascii="Segoe UI" w:hAnsi="Segoe UI" w:cs="Segoe UI"/>
-                <w:sz w:val="20"/>
-                <w:szCs w:val="20"/>
-              </w:rPr>
-              <w:t>&gt;</w:t>
+            <w:r>
+              <w:rPr>
+                <w:rFonts w:ascii="Segoe UI" w:hAnsi="Segoe UI" w:cs="Segoe UI"/>
+                <w:sz w:val="20"/>
+                <w:szCs w:val="20"/>
+              </w:rPr>
+              <w:t>}</w:t>
             </w:r>
           </w:p>
           <w:p>
@@ -576,9 +634,16 @@
                 <w:sz w:val="20"/>
                 <w:szCs w:val="20"/>
               </w:rPr>
-              <w:t xml:space="preserve"> &lt;</w:t>
-            </w:r>
-            <w:proofErr w:type="spellStart"/>
+              <w:t xml:space="preserve"> </w:t>
+            </w:r>
+            <w:r>
+              <w:rPr>
+                <w:rFonts w:ascii="Segoe UI" w:hAnsi="Segoe UI" w:cs="Segoe UI"/>
+                <w:sz w:val="20"/>
+                <w:szCs w:val="20"/>
+              </w:rPr>
+              <w:t>{</w:t>
+            </w:r>
             <w:r>
               <w:rPr>
                 <w:rFonts w:ascii="Segoe UI" w:hAnsi="Segoe UI" w:cs="Segoe UI"/>
@@ -587,14 +652,13 @@
               </w:rPr>
               <w:t>administrator_addresses</w:t>
             </w:r>
-            <w:proofErr w:type="spellEnd"/>
-            <w:r>
-              <w:rPr>
-                <w:rFonts w:ascii="Segoe UI" w:hAnsi="Segoe UI" w:cs="Segoe UI"/>
-                <w:sz w:val="20"/>
-                <w:szCs w:val="20"/>
-              </w:rPr>
-              <w:t>&gt;</w:t>
+            <w:r>
+              <w:rPr>
+                <w:rFonts w:ascii="Segoe UI" w:hAnsi="Segoe UI" w:cs="Segoe UI"/>
+                <w:sz w:val="20"/>
+                <w:szCs w:val="20"/>
+              </w:rPr>
+              <w:t>}</w:t>
             </w:r>
           </w:p>
           <w:p>
@@ -628,9 +692,16 @@
                 <w:sz w:val="20"/>
                 <w:szCs w:val="20"/>
               </w:rPr>
-              <w:t xml:space="preserve"> &lt;</w:t>
-            </w:r>
-            <w:proofErr w:type="spellStart"/>
+              <w:t xml:space="preserve"> </w:t>
+            </w:r>
+            <w:r>
+              <w:rPr>
+                <w:rFonts w:ascii="Segoe UI" w:hAnsi="Segoe UI" w:cs="Segoe UI"/>
+                <w:sz w:val="20"/>
+                <w:szCs w:val="20"/>
+              </w:rPr>
+              <w:t>{</w:t>
+            </w:r>
             <w:r>
               <w:rPr>
                 <w:rFonts w:ascii="Segoe UI" w:hAnsi="Segoe UI" w:cs="Segoe UI"/>
@@ -639,14 +710,13 @@
               </w:rPr>
               <w:t>administrator_contact_nos</w:t>
             </w:r>
-            <w:proofErr w:type="spellEnd"/>
-            <w:r>
-              <w:rPr>
-                <w:rFonts w:ascii="Segoe UI" w:hAnsi="Segoe UI" w:cs="Segoe UI"/>
-                <w:sz w:val="20"/>
-                <w:szCs w:val="20"/>
-              </w:rPr>
-              <w:t>&gt;</w:t>
+            <w:r>
+              <w:rPr>
+                <w:rFonts w:ascii="Segoe UI" w:hAnsi="Segoe UI" w:cs="Segoe UI"/>
+                <w:sz w:val="20"/>
+                <w:szCs w:val="20"/>
+              </w:rPr>
+              <w:t>}</w:t>
             </w:r>
           </w:p>
           <w:p>
@@ -677,9 +747,16 @@
                 <w:sz w:val="20"/>
                 <w:szCs w:val="20"/>
               </w:rPr>
-              <w:t>TIN: &lt;</w:t>
-            </w:r>
-            <w:proofErr w:type="spellStart"/>
+              <w:t xml:space="preserve">TIN: </w:t>
+            </w:r>
+            <w:r>
+              <w:rPr>
+                <w:rFonts w:ascii="Segoe UI" w:hAnsi="Segoe UI" w:cs="Segoe UI"/>
+                <w:sz w:val="20"/>
+                <w:szCs w:val="20"/>
+              </w:rPr>
+              <w:t>{</w:t>
+            </w:r>
             <w:r>
               <w:rPr>
                 <w:rFonts w:ascii="Segoe UI" w:hAnsi="Segoe UI" w:cs="Segoe UI"/>
@@ -688,17 +765,18 @@
               </w:rPr>
               <w:t>administrator_tins</w:t>
             </w:r>
-            <w:proofErr w:type="spellEnd"/>
-            <w:r>
-              <w:rPr>
-                <w:rFonts w:ascii="Segoe UI" w:hAnsi="Segoe UI" w:cs="Segoe UI"/>
-                <w:sz w:val="20"/>
-                <w:szCs w:val="20"/>
-              </w:rPr>
-              <w:t>&gt;</w:t>
-            </w:r>
-          </w:p>
-        </w:tc>
+            <w:r>
+              <w:rPr>
+                <w:rFonts w:ascii="Segoe UI" w:hAnsi="Segoe UI" w:cs="Segoe UI"/>
+                <w:sz w:val="20"/>
+                <w:szCs w:val="20"/>
+              </w:rPr>
+              <w:t>}</w:t>
+            </w:r>
+          </w:p>
+        </w:tc>
+        <w:bookmarkStart w:id="0" w:name="_GoBack"/>
+        <w:bookmarkEnd w:id="0"/>
       </w:tr>
     </w:tbl>
     <w:p>
@@ -752,16 +830,7 @@
                 <w:sz w:val="20"/>
                 <w:szCs w:val="20"/>
               </w:rPr>
-              <w:t>BUILDING</w:t>
-            </w:r>
-            <w:r>
-              <w:rPr>
-                <w:rFonts w:ascii="Segoe UI" w:hAnsi="Segoe UI" w:cs="Segoe UI"/>
-                <w:b/>
-                <w:sz w:val="20"/>
-                <w:szCs w:val="20"/>
-              </w:rPr>
-              <w:t xml:space="preserve"> LOCATION</w:t>
+              <w:t>BUILDING LOCATION</w:t>
             </w:r>
           </w:p>
         </w:tc>
@@ -818,9 +887,16 @@
                 <w:sz w:val="20"/>
                 <w:szCs w:val="20"/>
               </w:rPr>
-              <w:t>No./Street: &lt;</w:t>
-            </w:r>
-            <w:proofErr w:type="spellStart"/>
+              <w:t xml:space="preserve">No./Street: </w:t>
+            </w:r>
+            <w:r>
+              <w:rPr>
+                <w:rFonts w:ascii="Segoe UI" w:hAnsi="Segoe UI" w:cs="Segoe UI"/>
+                <w:sz w:val="20"/>
+                <w:szCs w:val="20"/>
+              </w:rPr>
+              <w:t>{</w:t>
+            </w:r>
             <w:r>
               <w:rPr>
                 <w:rFonts w:ascii="Segoe UI" w:hAnsi="Segoe UI" w:cs="Segoe UI"/>
@@ -829,14 +905,13 @@
               </w:rPr>
               <w:t>street_no</w:t>
             </w:r>
-            <w:proofErr w:type="spellEnd"/>
-            <w:r>
-              <w:rPr>
-                <w:rFonts w:ascii="Segoe UI" w:hAnsi="Segoe UI" w:cs="Segoe UI"/>
-                <w:sz w:val="20"/>
-                <w:szCs w:val="20"/>
-              </w:rPr>
-              <w:t>&gt;</w:t>
+            <w:r>
+              <w:rPr>
+                <w:rFonts w:ascii="Segoe UI" w:hAnsi="Segoe UI" w:cs="Segoe UI"/>
+                <w:sz w:val="20"/>
+                <w:szCs w:val="20"/>
+              </w:rPr>
+              <w:t>}</w:t>
             </w:r>
           </w:p>
         </w:tc>
@@ -859,9 +934,16 @@
                 <w:sz w:val="20"/>
                 <w:szCs w:val="20"/>
               </w:rPr>
-              <w:t>Owner: &lt;</w:t>
-            </w:r>
-            <w:proofErr w:type="spellStart"/>
+              <w:t xml:space="preserve">Owner: </w:t>
+            </w:r>
+            <w:r>
+              <w:rPr>
+                <w:rFonts w:ascii="Segoe UI" w:hAnsi="Segoe UI" w:cs="Segoe UI"/>
+                <w:sz w:val="20"/>
+                <w:szCs w:val="20"/>
+              </w:rPr>
+              <w:t>{</w:t>
+            </w:r>
             <w:r>
               <w:rPr>
                 <w:rFonts w:ascii="Segoe UI" w:hAnsi="Segoe UI" w:cs="Segoe UI"/>
@@ -870,14 +952,13 @@
               </w:rPr>
               <w:t>land_owner</w:t>
             </w:r>
-            <w:proofErr w:type="spellEnd"/>
-            <w:r>
-              <w:rPr>
-                <w:rFonts w:ascii="Segoe UI" w:hAnsi="Segoe UI" w:cs="Segoe UI"/>
-                <w:sz w:val="20"/>
-                <w:szCs w:val="20"/>
-              </w:rPr>
-              <w:t>&gt;</w:t>
+            <w:r>
+              <w:rPr>
+                <w:rFonts w:ascii="Segoe UI" w:hAnsi="Segoe UI" w:cs="Segoe UI"/>
+                <w:sz w:val="20"/>
+                <w:szCs w:val="20"/>
+              </w:rPr>
+              <w:t>}</w:t>
             </w:r>
           </w:p>
         </w:tc>
@@ -899,25 +980,22 @@
                 <w:szCs w:val="20"/>
               </w:rPr>
             </w:pPr>
-            <w:proofErr w:type="spellStart"/>
-            <w:r>
-              <w:rPr>
-                <w:rFonts w:ascii="Segoe UI" w:hAnsi="Segoe UI" w:cs="Segoe UI"/>
-                <w:sz w:val="20"/>
-                <w:szCs w:val="20"/>
-              </w:rPr>
-              <w:t>Brgy</w:t>
-            </w:r>
-            <w:proofErr w:type="spellEnd"/>
-            <w:r>
-              <w:rPr>
-                <w:rFonts w:ascii="Segoe UI" w:hAnsi="Segoe UI" w:cs="Segoe UI"/>
-                <w:sz w:val="20"/>
-                <w:szCs w:val="20"/>
-              </w:rPr>
-              <w:t>/District: &lt;</w:t>
-            </w:r>
-            <w:proofErr w:type="spellStart"/>
+            <w:r>
+              <w:rPr>
+                <w:rFonts w:ascii="Segoe UI" w:hAnsi="Segoe UI" w:cs="Segoe UI"/>
+                <w:sz w:val="20"/>
+                <w:szCs w:val="20"/>
+              </w:rPr>
+              <w:t xml:space="preserve">Brgy/District: </w:t>
+            </w:r>
+            <w:r>
+              <w:rPr>
+                <w:rFonts w:ascii="Segoe UI" w:hAnsi="Segoe UI" w:cs="Segoe UI"/>
+                <w:sz w:val="20"/>
+                <w:szCs w:val="20"/>
+              </w:rPr>
+              <w:t>{</w:t>
+            </w:r>
             <w:r>
               <w:rPr>
                 <w:rFonts w:ascii="Segoe UI" w:hAnsi="Segoe UI" w:cs="Segoe UI"/>
@@ -926,14 +1004,13 @@
               </w:rPr>
               <w:t>barangay_district</w:t>
             </w:r>
-            <w:proofErr w:type="spellEnd"/>
-            <w:r>
-              <w:rPr>
-                <w:rFonts w:ascii="Segoe UI" w:hAnsi="Segoe UI" w:cs="Segoe UI"/>
-                <w:sz w:val="20"/>
-                <w:szCs w:val="20"/>
-              </w:rPr>
-              <w:t>&gt;</w:t>
+            <w:r>
+              <w:rPr>
+                <w:rFonts w:ascii="Segoe UI" w:hAnsi="Segoe UI" w:cs="Segoe UI"/>
+                <w:sz w:val="20"/>
+                <w:szCs w:val="20"/>
+              </w:rPr>
+              <w:t>}</w:t>
             </w:r>
           </w:p>
         </w:tc>
@@ -967,9 +1044,8 @@
                 <w:sz w:val="20"/>
                 <w:szCs w:val="20"/>
               </w:rPr>
-              <w:t>&lt;</w:t>
-            </w:r>
-            <w:proofErr w:type="spellStart"/>
+              <w:t>{</w:t>
+            </w:r>
             <w:r>
               <w:rPr>
                 <w:rFonts w:ascii="Segoe UI" w:hAnsi="Segoe UI" w:cs="Segoe UI"/>
@@ -986,14 +1062,13 @@
               </w:rPr>
               <w:t>oct_tct_no</w:t>
             </w:r>
-            <w:proofErr w:type="spellEnd"/>
-            <w:r>
-              <w:rPr>
-                <w:rFonts w:ascii="Segoe UI" w:hAnsi="Segoe UI" w:cs="Segoe UI"/>
-                <w:sz w:val="20"/>
-                <w:szCs w:val="20"/>
-              </w:rPr>
-              <w:t>&gt;</w:t>
+            <w:r>
+              <w:rPr>
+                <w:rFonts w:ascii="Segoe UI" w:hAnsi="Segoe UI" w:cs="Segoe UI"/>
+                <w:sz w:val="20"/>
+                <w:szCs w:val="20"/>
+              </w:rPr>
+              <w:t>}</w:t>
             </w:r>
           </w:p>
         </w:tc>
@@ -1027,9 +1102,8 @@
                 <w:sz w:val="20"/>
                 <w:szCs w:val="20"/>
               </w:rPr>
-              <w:t>&lt;</w:t>
-            </w:r>
-            <w:proofErr w:type="spellStart"/>
+              <w:t>{</w:t>
+            </w:r>
             <w:r>
               <w:rPr>
                 <w:rFonts w:ascii="Segoe UI" w:hAnsi="Segoe UI" w:cs="Segoe UI"/>
@@ -1046,14 +1120,13 @@
               </w:rPr>
               <w:t>survey_no</w:t>
             </w:r>
-            <w:proofErr w:type="spellEnd"/>
-            <w:r>
-              <w:rPr>
-                <w:rFonts w:ascii="Segoe UI" w:hAnsi="Segoe UI" w:cs="Segoe UI"/>
-                <w:sz w:val="20"/>
-                <w:szCs w:val="20"/>
-              </w:rPr>
-              <w:t>&gt;</w:t>
+            <w:r>
+              <w:rPr>
+                <w:rFonts w:ascii="Segoe UI" w:hAnsi="Segoe UI" w:cs="Segoe UI"/>
+                <w:sz w:val="20"/>
+                <w:szCs w:val="20"/>
+              </w:rPr>
+              <w:t>}</w:t>
             </w:r>
           </w:p>
         </w:tc>
@@ -1107,9 +1180,8 @@
                 <w:sz w:val="20"/>
                 <w:szCs w:val="20"/>
               </w:rPr>
-              <w:t>&lt;</w:t>
-            </w:r>
-            <w:proofErr w:type="spellStart"/>
+              <w:t>{</w:t>
+            </w:r>
             <w:r>
               <w:rPr>
                 <w:rFonts w:ascii="Segoe UI" w:hAnsi="Segoe UI" w:cs="Segoe UI"/>
@@ -1126,14 +1198,13 @@
               </w:rPr>
               <w:t>lot_no</w:t>
             </w:r>
-            <w:proofErr w:type="spellEnd"/>
-            <w:r>
-              <w:rPr>
-                <w:rFonts w:ascii="Segoe UI" w:hAnsi="Segoe UI" w:cs="Segoe UI"/>
-                <w:sz w:val="20"/>
-                <w:szCs w:val="20"/>
-              </w:rPr>
-              <w:t>&gt;</w:t>
+            <w:r>
+              <w:rPr>
+                <w:rFonts w:ascii="Segoe UI" w:hAnsi="Segoe UI" w:cs="Segoe UI"/>
+                <w:sz w:val="20"/>
+                <w:szCs w:val="20"/>
+              </w:rPr>
+              <w:t>}</w:t>
             </w:r>
           </w:p>
         </w:tc>
@@ -1159,33 +1230,16 @@
                 <w:sz w:val="20"/>
                 <w:szCs w:val="20"/>
               </w:rPr>
-              <w:t>Blk</w:t>
-            </w:r>
-            <w:r>
-              <w:rPr>
-                <w:rFonts w:ascii="Segoe UI" w:hAnsi="Segoe UI" w:cs="Segoe UI"/>
-                <w:sz w:val="20"/>
-                <w:szCs w:val="20"/>
-              </w:rPr>
-              <w:t>. No.</w:t>
-            </w:r>
-            <w:r>
-              <w:rPr>
-                <w:rFonts w:ascii="Segoe UI" w:hAnsi="Segoe UI" w:cs="Segoe UI"/>
-                <w:sz w:val="20"/>
-                <w:szCs w:val="20"/>
-              </w:rPr>
-              <w:t xml:space="preserve">: </w:t>
-            </w:r>
-            <w:r>
-              <w:rPr>
-                <w:rFonts w:ascii="Segoe UI" w:hAnsi="Segoe UI" w:cs="Segoe UI"/>
-                <w:sz w:val="20"/>
-                <w:szCs w:val="20"/>
-              </w:rPr>
-              <w:t>&lt;</w:t>
-            </w:r>
-            <w:proofErr w:type="spellStart"/>
+              <w:t xml:space="preserve">Blk. No.: </w:t>
+            </w:r>
+            <w:r>
+              <w:rPr>
+                <w:rFonts w:ascii="Segoe UI" w:hAnsi="Segoe UI" w:cs="Segoe UI"/>
+                <w:sz w:val="20"/>
+                <w:szCs w:val="20"/>
+              </w:rPr>
+              <w:t>{</w:t>
+            </w:r>
             <w:r>
               <w:rPr>
                 <w:rFonts w:ascii="Segoe UI" w:hAnsi="Segoe UI" w:cs="Segoe UI"/>
@@ -1210,14 +1264,13 @@
               </w:rPr>
               <w:t>_no</w:t>
             </w:r>
-            <w:proofErr w:type="spellEnd"/>
-            <w:r>
-              <w:rPr>
-                <w:rFonts w:ascii="Segoe UI" w:hAnsi="Segoe UI" w:cs="Segoe UI"/>
-                <w:sz w:val="20"/>
-                <w:szCs w:val="20"/>
-              </w:rPr>
-              <w:t>&gt;</w:t>
+            <w:r>
+              <w:rPr>
+                <w:rFonts w:ascii="Segoe UI" w:hAnsi="Segoe UI" w:cs="Segoe UI"/>
+                <w:sz w:val="20"/>
+                <w:szCs w:val="20"/>
+              </w:rPr>
+              <w:t>}</w:t>
             </w:r>
           </w:p>
         </w:tc>
@@ -1244,7 +1297,31 @@
                 <w:sz w:val="20"/>
                 <w:szCs w:val="20"/>
               </w:rPr>
-              <w:t>Municipality: &lt;municipality&gt;</w:t>
+              <w:t xml:space="preserve">Municipality: </w:t>
+            </w:r>
+            <w:r>
+              <w:rPr>
+                <w:rFonts w:ascii="Segoe UI" w:hAnsi="Segoe UI" w:cs="Segoe UI"/>
+                <w:sz w:val="20"/>
+                <w:szCs w:val="20"/>
+              </w:rPr>
+              <w:t>{</w:t>
+            </w:r>
+            <w:r>
+              <w:rPr>
+                <w:rFonts w:ascii="Segoe UI" w:hAnsi="Segoe UI" w:cs="Segoe UI"/>
+                <w:sz w:val="20"/>
+                <w:szCs w:val="20"/>
+              </w:rPr>
+              <w:t>municipality</w:t>
+            </w:r>
+            <w:r>
+              <w:rPr>
+                <w:rFonts w:ascii="Segoe UI" w:hAnsi="Segoe UI" w:cs="Segoe UI"/>
+                <w:sz w:val="20"/>
+                <w:szCs w:val="20"/>
+              </w:rPr>
+              <w:t>}</w:t>
             </w:r>
           </w:p>
         </w:tc>
@@ -1267,17 +1344,16 @@
                 <w:sz w:val="20"/>
                 <w:szCs w:val="20"/>
               </w:rPr>
-              <w:t>TD/</w:t>
-            </w:r>
-            <w:r>
-              <w:rPr>
-                <w:rFonts w:ascii="Segoe UI" w:hAnsi="Segoe UI" w:cs="Segoe UI"/>
-                <w:sz w:val="20"/>
-                <w:szCs w:val="20"/>
-              </w:rPr>
-              <w:t>ARP No. &lt;</w:t>
-            </w:r>
-            <w:proofErr w:type="spellStart"/>
+              <w:t xml:space="preserve">TD/ARP No. </w:t>
+            </w:r>
+            <w:r>
+              <w:rPr>
+                <w:rFonts w:ascii="Segoe UI" w:hAnsi="Segoe UI" w:cs="Segoe UI"/>
+                <w:sz w:val="20"/>
+                <w:szCs w:val="20"/>
+              </w:rPr>
+              <w:t>{</w:t>
+            </w:r>
             <w:r>
               <w:rPr>
                 <w:rFonts w:ascii="Segoe UI" w:hAnsi="Segoe UI" w:cs="Segoe UI"/>
@@ -1294,14 +1370,13 @@
               </w:rPr>
               <w:t>arp_no</w:t>
             </w:r>
-            <w:proofErr w:type="spellEnd"/>
-            <w:r>
-              <w:rPr>
-                <w:rFonts w:ascii="Segoe UI" w:hAnsi="Segoe UI" w:cs="Segoe UI"/>
-                <w:sz w:val="20"/>
-                <w:szCs w:val="20"/>
-              </w:rPr>
-              <w:t>&gt;</w:t>
+            <w:r>
+              <w:rPr>
+                <w:rFonts w:ascii="Segoe UI" w:hAnsi="Segoe UI" w:cs="Segoe UI"/>
+                <w:sz w:val="20"/>
+                <w:szCs w:val="20"/>
+              </w:rPr>
+              <w:t>}</w:t>
             </w:r>
           </w:p>
         </w:tc>
@@ -1328,9 +1403,16 @@
                 <w:sz w:val="20"/>
                 <w:szCs w:val="20"/>
               </w:rPr>
-              <w:t>Province/City: &lt;</w:t>
-            </w:r>
-            <w:proofErr w:type="spellStart"/>
+              <w:t xml:space="preserve">Province/City: </w:t>
+            </w:r>
+            <w:r>
+              <w:rPr>
+                <w:rFonts w:ascii="Segoe UI" w:hAnsi="Segoe UI" w:cs="Segoe UI"/>
+                <w:sz w:val="20"/>
+                <w:szCs w:val="20"/>
+              </w:rPr>
+              <w:t>{</w:t>
+            </w:r>
             <w:r>
               <w:rPr>
                 <w:rFonts w:ascii="Segoe UI" w:hAnsi="Segoe UI" w:cs="Segoe UI"/>
@@ -1339,14 +1421,13 @@
               </w:rPr>
               <w:t>province_city</w:t>
             </w:r>
-            <w:proofErr w:type="spellEnd"/>
-            <w:r>
-              <w:rPr>
-                <w:rFonts w:ascii="Segoe UI" w:hAnsi="Segoe UI" w:cs="Segoe UI"/>
-                <w:sz w:val="20"/>
-                <w:szCs w:val="20"/>
-              </w:rPr>
-              <w:t>&gt;</w:t>
+            <w:r>
+              <w:rPr>
+                <w:rFonts w:ascii="Segoe UI" w:hAnsi="Segoe UI" w:cs="Segoe UI"/>
+                <w:sz w:val="20"/>
+                <w:szCs w:val="20"/>
+              </w:rPr>
+              <w:t>}</w:t>
             </w:r>
           </w:p>
         </w:tc>
@@ -1377,9 +1458,16 @@
                 <w:sz w:val="20"/>
                 <w:szCs w:val="20"/>
               </w:rPr>
-              <w:t xml:space="preserve"> &lt;</w:t>
-            </w:r>
-            <w:proofErr w:type="spellStart"/>
+              <w:t xml:space="preserve"> </w:t>
+            </w:r>
+            <w:r>
+              <w:rPr>
+                <w:rFonts w:ascii="Segoe UI" w:hAnsi="Segoe UI" w:cs="Segoe UI"/>
+                <w:sz w:val="20"/>
+                <w:szCs w:val="20"/>
+              </w:rPr>
+              <w:t>{</w:t>
+            </w:r>
             <w:r>
               <w:rPr>
                 <w:rFonts w:ascii="Segoe UI" w:hAnsi="Segoe UI" w:cs="Segoe UI"/>
@@ -1388,14 +1476,13 @@
               </w:rPr>
               <w:t>land_area</w:t>
             </w:r>
-            <w:proofErr w:type="spellEnd"/>
-            <w:r>
-              <w:rPr>
-                <w:rFonts w:ascii="Segoe UI" w:hAnsi="Segoe UI" w:cs="Segoe UI"/>
-                <w:sz w:val="20"/>
-                <w:szCs w:val="20"/>
-              </w:rPr>
-              <w:t>&gt;</w:t>
+            <w:r>
+              <w:rPr>
+                <w:rFonts w:ascii="Segoe UI" w:hAnsi="Segoe UI" w:cs="Segoe UI"/>
+                <w:sz w:val="20"/>
+                <w:szCs w:val="20"/>
+              </w:rPr>
+              <w:t>}</w:t>
             </w:r>
           </w:p>
         </w:tc>
@@ -1463,9 +1550,16 @@
                 <w:sz w:val="20"/>
                 <w:szCs w:val="20"/>
               </w:rPr>
-              <w:t>Kind of Bldg.: &lt;</w:t>
-            </w:r>
-            <w:proofErr w:type="spellStart"/>
+              <w:t xml:space="preserve">Kind of Bldg.: </w:t>
+            </w:r>
+            <w:r>
+              <w:rPr>
+                <w:rFonts w:ascii="Segoe UI" w:hAnsi="Segoe UI" w:cs="Segoe UI"/>
+                <w:sz w:val="20"/>
+                <w:szCs w:val="20"/>
+              </w:rPr>
+              <w:t>{</w:t>
+            </w:r>
             <w:r>
               <w:rPr>
                 <w:rFonts w:ascii="Segoe UI" w:hAnsi="Segoe UI" w:cs="Segoe UI"/>
@@ -1474,14 +1568,13 @@
               </w:rPr>
               <w:t>kind_of_building</w:t>
             </w:r>
-            <w:proofErr w:type="spellEnd"/>
-            <w:r>
-              <w:rPr>
-                <w:rFonts w:ascii="Segoe UI" w:hAnsi="Segoe UI" w:cs="Segoe UI"/>
-                <w:sz w:val="20"/>
-                <w:szCs w:val="20"/>
-              </w:rPr>
-              <w:t>&gt;</w:t>
+            <w:r>
+              <w:rPr>
+                <w:rFonts w:ascii="Segoe UI" w:hAnsi="Segoe UI" w:cs="Segoe UI"/>
+                <w:sz w:val="20"/>
+                <w:szCs w:val="20"/>
+              </w:rPr>
+              <w:t>}</w:t>
             </w:r>
           </w:p>
         </w:tc>
@@ -1503,9 +1596,16 @@
                 <w:sz w:val="20"/>
                 <w:szCs w:val="20"/>
               </w:rPr>
-              <w:t>Bldg. Age: &lt;</w:t>
-            </w:r>
-            <w:proofErr w:type="spellStart"/>
+              <w:t xml:space="preserve">Bldg. Age: </w:t>
+            </w:r>
+            <w:r>
+              <w:rPr>
+                <w:rFonts w:ascii="Segoe UI" w:hAnsi="Segoe UI" w:cs="Segoe UI"/>
+                <w:sz w:val="20"/>
+                <w:szCs w:val="20"/>
+              </w:rPr>
+              <w:t>{</w:t>
+            </w:r>
             <w:r>
               <w:rPr>
                 <w:rFonts w:ascii="Segoe UI" w:hAnsi="Segoe UI" w:cs="Segoe UI"/>
@@ -1514,14 +1614,13 @@
               </w:rPr>
               <w:t>building_age</w:t>
             </w:r>
-            <w:proofErr w:type="spellEnd"/>
-            <w:r>
-              <w:rPr>
-                <w:rFonts w:ascii="Segoe UI" w:hAnsi="Segoe UI" w:cs="Segoe UI"/>
-                <w:sz w:val="20"/>
-                <w:szCs w:val="20"/>
-              </w:rPr>
-              <w:t>&gt;</w:t>
+            <w:r>
+              <w:rPr>
+                <w:rFonts w:ascii="Segoe UI" w:hAnsi="Segoe UI" w:cs="Segoe UI"/>
+                <w:sz w:val="20"/>
+                <w:szCs w:val="20"/>
+              </w:rPr>
+              <w:t>}</w:t>
             </w:r>
           </w:p>
         </w:tc>
@@ -1546,9 +1645,16 @@
                 <w:sz w:val="20"/>
                 <w:szCs w:val="20"/>
               </w:rPr>
-              <w:t>Structural Type: &lt;</w:t>
-            </w:r>
-            <w:proofErr w:type="spellStart"/>
+              <w:t xml:space="preserve">Structural Type: </w:t>
+            </w:r>
+            <w:r>
+              <w:rPr>
+                <w:rFonts w:ascii="Segoe UI" w:hAnsi="Segoe UI" w:cs="Segoe UI"/>
+                <w:sz w:val="20"/>
+                <w:szCs w:val="20"/>
+              </w:rPr>
+              <w:t>{</w:t>
+            </w:r>
             <w:r>
               <w:rPr>
                 <w:rFonts w:ascii="Segoe UI" w:hAnsi="Segoe UI" w:cs="Segoe UI"/>
@@ -1557,14 +1663,13 @@
               </w:rPr>
               <w:t>structural_type</w:t>
             </w:r>
-            <w:proofErr w:type="spellEnd"/>
-            <w:r>
-              <w:rPr>
-                <w:rFonts w:ascii="Segoe UI" w:hAnsi="Segoe UI" w:cs="Segoe UI"/>
-                <w:sz w:val="20"/>
-                <w:szCs w:val="20"/>
-              </w:rPr>
-              <w:t>&gt;</w:t>
+            <w:r>
+              <w:rPr>
+                <w:rFonts w:ascii="Segoe UI" w:hAnsi="Segoe UI" w:cs="Segoe UI"/>
+                <w:sz w:val="20"/>
+                <w:szCs w:val="20"/>
+              </w:rPr>
+              <w:t>}</w:t>
             </w:r>
           </w:p>
         </w:tc>
@@ -1586,27 +1691,16 @@
                 <w:sz w:val="20"/>
                 <w:szCs w:val="20"/>
               </w:rPr>
-              <w:t xml:space="preserve">No. of </w:t>
-            </w:r>
-            <w:proofErr w:type="spellStart"/>
-            <w:r>
-              <w:rPr>
-                <w:rFonts w:ascii="Segoe UI" w:hAnsi="Segoe UI" w:cs="Segoe UI"/>
-                <w:sz w:val="20"/>
-                <w:szCs w:val="20"/>
-              </w:rPr>
-              <w:t>Storeys</w:t>
-            </w:r>
-            <w:proofErr w:type="spellEnd"/>
-            <w:r>
-              <w:rPr>
-                <w:rFonts w:ascii="Segoe UI" w:hAnsi="Segoe UI" w:cs="Segoe UI"/>
-                <w:sz w:val="20"/>
-                <w:szCs w:val="20"/>
-              </w:rPr>
-              <w:t>: &lt;</w:t>
-            </w:r>
-            <w:proofErr w:type="spellStart"/>
+              <w:t xml:space="preserve">No. of Storeys: </w:t>
+            </w:r>
+            <w:r>
+              <w:rPr>
+                <w:rFonts w:ascii="Segoe UI" w:hAnsi="Segoe UI" w:cs="Segoe UI"/>
+                <w:sz w:val="20"/>
+                <w:szCs w:val="20"/>
+              </w:rPr>
+              <w:t>{</w:t>
+            </w:r>
             <w:r>
               <w:rPr>
                 <w:rFonts w:ascii="Segoe UI" w:hAnsi="Segoe UI" w:cs="Segoe UI"/>
@@ -1615,14 +1709,13 @@
               </w:rPr>
               <w:t>no_of_storeys</w:t>
             </w:r>
-            <w:proofErr w:type="spellEnd"/>
-            <w:r>
-              <w:rPr>
-                <w:rFonts w:ascii="Segoe UI" w:hAnsi="Segoe UI" w:cs="Segoe UI"/>
-                <w:sz w:val="20"/>
-                <w:szCs w:val="20"/>
-              </w:rPr>
-              <w:t>&gt;</w:t>
+            <w:r>
+              <w:rPr>
+                <w:rFonts w:ascii="Segoe UI" w:hAnsi="Segoe UI" w:cs="Segoe UI"/>
+                <w:sz w:val="20"/>
+                <w:szCs w:val="20"/>
+              </w:rPr>
+              <w:t>}</w:t>
             </w:r>
           </w:p>
         </w:tc>
@@ -1649,9 +1742,16 @@
                 <w:sz w:val="20"/>
                 <w:szCs w:val="20"/>
               </w:rPr>
-              <w:t>Bldg. Permit No. &lt;</w:t>
-            </w:r>
-            <w:proofErr w:type="spellStart"/>
+              <w:t xml:space="preserve">Bldg. Permit No. </w:t>
+            </w:r>
+            <w:r>
+              <w:rPr>
+                <w:rFonts w:ascii="Segoe UI" w:hAnsi="Segoe UI" w:cs="Segoe UI"/>
+                <w:sz w:val="20"/>
+                <w:szCs w:val="20"/>
+              </w:rPr>
+              <w:t>{</w:t>
+            </w:r>
             <w:r>
               <w:rPr>
                 <w:rFonts w:ascii="Segoe UI" w:hAnsi="Segoe UI" w:cs="Segoe UI"/>
@@ -1660,14 +1760,13 @@
               </w:rPr>
               <w:t>building_permit_no</w:t>
             </w:r>
-            <w:proofErr w:type="spellEnd"/>
-            <w:r>
-              <w:rPr>
-                <w:rFonts w:ascii="Segoe UI" w:hAnsi="Segoe UI" w:cs="Segoe UI"/>
-                <w:sz w:val="20"/>
-                <w:szCs w:val="20"/>
-              </w:rPr>
-              <w:t>&gt;</w:t>
+            <w:r>
+              <w:rPr>
+                <w:rFonts w:ascii="Segoe UI" w:hAnsi="Segoe UI" w:cs="Segoe UI"/>
+                <w:sz w:val="20"/>
+                <w:szCs w:val="20"/>
+              </w:rPr>
+              <w:t>}</w:t>
             </w:r>
           </w:p>
         </w:tc>
@@ -1692,9 +1791,16 @@
                 <w:sz w:val="20"/>
                 <w:szCs w:val="20"/>
               </w:rPr>
-              <w:t>Date Issued: &lt;</w:t>
-            </w:r>
-            <w:proofErr w:type="spellStart"/>
+              <w:t xml:space="preserve">Date Issued: </w:t>
+            </w:r>
+            <w:r>
+              <w:rPr>
+                <w:rFonts w:ascii="Segoe UI" w:hAnsi="Segoe UI" w:cs="Segoe UI"/>
+                <w:sz w:val="20"/>
+                <w:szCs w:val="20"/>
+              </w:rPr>
+              <w:t>{</w:t>
+            </w:r>
             <w:r>
               <w:rPr>
                 <w:rFonts w:ascii="Segoe UI" w:hAnsi="Segoe UI" w:cs="Segoe UI"/>
@@ -1703,14 +1809,13 @@
               </w:rPr>
               <w:t>permit_issue_date</w:t>
             </w:r>
-            <w:proofErr w:type="spellEnd"/>
-            <w:r>
-              <w:rPr>
-                <w:rFonts w:ascii="Segoe UI" w:hAnsi="Segoe UI" w:cs="Segoe UI"/>
-                <w:sz w:val="20"/>
-                <w:szCs w:val="20"/>
-              </w:rPr>
-              <w:t>&gt;</w:t>
+            <w:r>
+              <w:rPr>
+                <w:rFonts w:ascii="Segoe UI" w:hAnsi="Segoe UI" w:cs="Segoe UI"/>
+                <w:sz w:val="20"/>
+                <w:szCs w:val="20"/>
+              </w:rPr>
+              <w:t>}</w:t>
             </w:r>
           </w:p>
         </w:tc>
@@ -1749,25 +1854,31 @@
                 <w:sz w:val="20"/>
                 <w:szCs w:val="20"/>
               </w:rPr>
-              <w:t xml:space="preserve"> </w:t>
-            </w:r>
-            <w:proofErr w:type="spellStart"/>
-            <w:r>
-              <w:rPr>
-                <w:rFonts w:ascii="Segoe UI" w:hAnsi="Segoe UI" w:cs="Segoe UI"/>
-                <w:sz w:val="20"/>
-                <w:szCs w:val="20"/>
-              </w:rPr>
-              <w:t>flr</w:t>
-            </w:r>
-            <w:proofErr w:type="spellEnd"/>
-            <w:r>
-              <w:rPr>
-                <w:rFonts w:ascii="Segoe UI" w:hAnsi="Segoe UI" w:cs="Segoe UI"/>
-                <w:sz w:val="20"/>
-                <w:szCs w:val="20"/>
-              </w:rPr>
-              <w:t>.: &lt;floor1_area&gt;</w:t>
+              <w:t xml:space="preserve"> flr.: </w:t>
+            </w:r>
+            <w:r>
+              <w:rPr>
+                <w:rFonts w:ascii="Segoe UI" w:hAnsi="Segoe UI" w:cs="Segoe UI"/>
+                <w:sz w:val="20"/>
+                <w:szCs w:val="20"/>
+              </w:rPr>
+              <w:t>{</w:t>
+            </w:r>
+            <w:r>
+              <w:rPr>
+                <w:rFonts w:ascii="Segoe UI" w:hAnsi="Segoe UI" w:cs="Segoe UI"/>
+                <w:sz w:val="20"/>
+                <w:szCs w:val="20"/>
+              </w:rPr>
+              <w:t>floor1_area</w:t>
+            </w:r>
+            <w:r>
+              <w:rPr>
+                <w:rFonts w:ascii="Segoe UI" w:hAnsi="Segoe UI" w:cs="Segoe UI"/>
+                <w:sz w:val="20"/>
+                <w:szCs w:val="20"/>
+              </w:rPr>
+              <w:t>}</w:t>
             </w:r>
           </w:p>
         </w:tc>
@@ -1792,9 +1903,16 @@
                 <w:sz w:val="20"/>
                 <w:szCs w:val="20"/>
               </w:rPr>
-              <w:t>Condominium Certificate of Title (CCT) &lt;</w:t>
-            </w:r>
-            <w:proofErr w:type="spellStart"/>
+              <w:t xml:space="preserve">Condominium Certificate of Title (CCT) </w:t>
+            </w:r>
+            <w:r>
+              <w:rPr>
+                <w:rFonts w:ascii="Segoe UI" w:hAnsi="Segoe UI" w:cs="Segoe UI"/>
+                <w:sz w:val="20"/>
+                <w:szCs w:val="20"/>
+              </w:rPr>
+              <w:t>{</w:t>
+            </w:r>
             <w:r>
               <w:rPr>
                 <w:rFonts w:ascii="Segoe UI" w:hAnsi="Segoe UI" w:cs="Segoe UI"/>
@@ -1803,14 +1921,13 @@
               </w:rPr>
               <w:t>condominium_certificate</w:t>
             </w:r>
-            <w:proofErr w:type="spellEnd"/>
-            <w:r>
-              <w:rPr>
-                <w:rFonts w:ascii="Segoe UI" w:hAnsi="Segoe UI" w:cs="Segoe UI"/>
-                <w:sz w:val="20"/>
-                <w:szCs w:val="20"/>
-              </w:rPr>
-              <w:t>&gt;</w:t>
+            <w:r>
+              <w:rPr>
+                <w:rFonts w:ascii="Segoe UI" w:hAnsi="Segoe UI" w:cs="Segoe UI"/>
+                <w:sz w:val="20"/>
+                <w:szCs w:val="20"/>
+              </w:rPr>
+              <w:t>}</w:t>
             </w:r>
           </w:p>
         </w:tc>
@@ -1849,25 +1966,31 @@
                 <w:sz w:val="20"/>
                 <w:szCs w:val="20"/>
               </w:rPr>
-              <w:t xml:space="preserve"> </w:t>
-            </w:r>
-            <w:proofErr w:type="spellStart"/>
-            <w:r>
-              <w:rPr>
-                <w:rFonts w:ascii="Segoe UI" w:hAnsi="Segoe UI" w:cs="Segoe UI"/>
-                <w:sz w:val="20"/>
-                <w:szCs w:val="20"/>
-              </w:rPr>
-              <w:t>flr</w:t>
-            </w:r>
-            <w:proofErr w:type="spellEnd"/>
-            <w:r>
-              <w:rPr>
-                <w:rFonts w:ascii="Segoe UI" w:hAnsi="Segoe UI" w:cs="Segoe UI"/>
-                <w:sz w:val="20"/>
-                <w:szCs w:val="20"/>
-              </w:rPr>
-              <w:t>.: &lt;floor2_area&gt;</w:t>
+              <w:t xml:space="preserve"> flr.: </w:t>
+            </w:r>
+            <w:r>
+              <w:rPr>
+                <w:rFonts w:ascii="Segoe UI" w:hAnsi="Segoe UI" w:cs="Segoe UI"/>
+                <w:sz w:val="20"/>
+                <w:szCs w:val="20"/>
+              </w:rPr>
+              <w:t>{</w:t>
+            </w:r>
+            <w:r>
+              <w:rPr>
+                <w:rFonts w:ascii="Segoe UI" w:hAnsi="Segoe UI" w:cs="Segoe UI"/>
+                <w:sz w:val="20"/>
+                <w:szCs w:val="20"/>
+              </w:rPr>
+              <w:t>floor2_area</w:t>
+            </w:r>
+            <w:r>
+              <w:rPr>
+                <w:rFonts w:ascii="Segoe UI" w:hAnsi="Segoe UI" w:cs="Segoe UI"/>
+                <w:sz w:val="20"/>
+                <w:szCs w:val="20"/>
+              </w:rPr>
+              <w:t>}</w:t>
             </w:r>
           </w:p>
         </w:tc>
@@ -1892,9 +2015,16 @@
                 <w:sz w:val="20"/>
                 <w:szCs w:val="20"/>
               </w:rPr>
-              <w:t>Certificate of Completion Issued On: &lt;</w:t>
-            </w:r>
-            <w:proofErr w:type="spellStart"/>
+              <w:t xml:space="preserve">Certificate of Completion Issued On: </w:t>
+            </w:r>
+            <w:r>
+              <w:rPr>
+                <w:rFonts w:ascii="Segoe UI" w:hAnsi="Segoe UI" w:cs="Segoe UI"/>
+                <w:sz w:val="20"/>
+                <w:szCs w:val="20"/>
+              </w:rPr>
+              <w:t>{</w:t>
+            </w:r>
             <w:r>
               <w:rPr>
                 <w:rFonts w:ascii="Segoe UI" w:hAnsi="Segoe UI" w:cs="Segoe UI"/>
@@ -1903,14 +2033,13 @@
               </w:rPr>
               <w:t>completion_issue_date</w:t>
             </w:r>
-            <w:proofErr w:type="spellEnd"/>
-            <w:r>
-              <w:rPr>
-                <w:rFonts w:ascii="Segoe UI" w:hAnsi="Segoe UI" w:cs="Segoe UI"/>
-                <w:sz w:val="20"/>
-                <w:szCs w:val="20"/>
-              </w:rPr>
-              <w:t>&gt;</w:t>
+            <w:r>
+              <w:rPr>
+                <w:rFonts w:ascii="Segoe UI" w:hAnsi="Segoe UI" w:cs="Segoe UI"/>
+                <w:sz w:val="20"/>
+                <w:szCs w:val="20"/>
+              </w:rPr>
+              <w:t>}</w:t>
             </w:r>
           </w:p>
         </w:tc>
@@ -1949,25 +2078,31 @@
                 <w:sz w:val="20"/>
                 <w:szCs w:val="20"/>
               </w:rPr>
-              <w:t xml:space="preserve"> </w:t>
-            </w:r>
-            <w:proofErr w:type="spellStart"/>
-            <w:r>
-              <w:rPr>
-                <w:rFonts w:ascii="Segoe UI" w:hAnsi="Segoe UI" w:cs="Segoe UI"/>
-                <w:sz w:val="20"/>
-                <w:szCs w:val="20"/>
-              </w:rPr>
-              <w:t>flr</w:t>
-            </w:r>
-            <w:proofErr w:type="spellEnd"/>
-            <w:r>
-              <w:rPr>
-                <w:rFonts w:ascii="Segoe UI" w:hAnsi="Segoe UI" w:cs="Segoe UI"/>
-                <w:sz w:val="20"/>
-                <w:szCs w:val="20"/>
-              </w:rPr>
-              <w:t>.: &lt;floor3_area&gt;</w:t>
+              <w:t xml:space="preserve"> flr.: </w:t>
+            </w:r>
+            <w:r>
+              <w:rPr>
+                <w:rFonts w:ascii="Segoe UI" w:hAnsi="Segoe UI" w:cs="Segoe UI"/>
+                <w:sz w:val="20"/>
+                <w:szCs w:val="20"/>
+              </w:rPr>
+              <w:t>{</w:t>
+            </w:r>
+            <w:r>
+              <w:rPr>
+                <w:rFonts w:ascii="Segoe UI" w:hAnsi="Segoe UI" w:cs="Segoe UI"/>
+                <w:sz w:val="20"/>
+                <w:szCs w:val="20"/>
+              </w:rPr>
+              <w:t>floor3_area</w:t>
+            </w:r>
+            <w:r>
+              <w:rPr>
+                <w:rFonts w:ascii="Segoe UI" w:hAnsi="Segoe UI" w:cs="Segoe UI"/>
+                <w:sz w:val="20"/>
+                <w:szCs w:val="20"/>
+              </w:rPr>
+              <w:t>}</w:t>
             </w:r>
           </w:p>
         </w:tc>
@@ -1992,9 +2127,16 @@
                 <w:sz w:val="20"/>
                 <w:szCs w:val="20"/>
               </w:rPr>
-              <w:t>Certificate of Occupancy Issued On: &lt;</w:t>
-            </w:r>
-            <w:proofErr w:type="spellStart"/>
+              <w:t xml:space="preserve">Certificate of Occupancy Issued On: </w:t>
+            </w:r>
+            <w:r>
+              <w:rPr>
+                <w:rFonts w:ascii="Segoe UI" w:hAnsi="Segoe UI" w:cs="Segoe UI"/>
+                <w:sz w:val="20"/>
+                <w:szCs w:val="20"/>
+              </w:rPr>
+              <w:t>{</w:t>
+            </w:r>
             <w:r>
               <w:rPr>
                 <w:rFonts w:ascii="Segoe UI" w:hAnsi="Segoe UI" w:cs="Segoe UI"/>
@@ -2003,14 +2145,13 @@
               </w:rPr>
               <w:t>occupancy_issue_date</w:t>
             </w:r>
-            <w:proofErr w:type="spellEnd"/>
-            <w:r>
-              <w:rPr>
-                <w:rFonts w:ascii="Segoe UI" w:hAnsi="Segoe UI" w:cs="Segoe UI"/>
-                <w:sz w:val="20"/>
-                <w:szCs w:val="20"/>
-              </w:rPr>
-              <w:t>&gt;</w:t>
+            <w:r>
+              <w:rPr>
+                <w:rFonts w:ascii="Segoe UI" w:hAnsi="Segoe UI" w:cs="Segoe UI"/>
+                <w:sz w:val="20"/>
+                <w:szCs w:val="20"/>
+              </w:rPr>
+              <w:t>}</w:t>
             </w:r>
           </w:p>
         </w:tc>
@@ -2049,25 +2190,31 @@
                 <w:sz w:val="20"/>
                 <w:szCs w:val="20"/>
               </w:rPr>
-              <w:t xml:space="preserve"> </w:t>
-            </w:r>
-            <w:proofErr w:type="spellStart"/>
-            <w:r>
-              <w:rPr>
-                <w:rFonts w:ascii="Segoe UI" w:hAnsi="Segoe UI" w:cs="Segoe UI"/>
-                <w:sz w:val="20"/>
-                <w:szCs w:val="20"/>
-              </w:rPr>
-              <w:t>flr</w:t>
-            </w:r>
-            <w:proofErr w:type="spellEnd"/>
-            <w:r>
-              <w:rPr>
-                <w:rFonts w:ascii="Segoe UI" w:hAnsi="Segoe UI" w:cs="Segoe UI"/>
-                <w:sz w:val="20"/>
-                <w:szCs w:val="20"/>
-              </w:rPr>
-              <w:t>.: &lt;floor4_area&gt;</w:t>
+              <w:t xml:space="preserve"> flr.: </w:t>
+            </w:r>
+            <w:r>
+              <w:rPr>
+                <w:rFonts w:ascii="Segoe UI" w:hAnsi="Segoe UI" w:cs="Segoe UI"/>
+                <w:sz w:val="20"/>
+                <w:szCs w:val="20"/>
+              </w:rPr>
+              <w:t>{</w:t>
+            </w:r>
+            <w:r>
+              <w:rPr>
+                <w:rFonts w:ascii="Segoe UI" w:hAnsi="Segoe UI" w:cs="Segoe UI"/>
+                <w:sz w:val="20"/>
+                <w:szCs w:val="20"/>
+              </w:rPr>
+              <w:t>floor4_area</w:t>
+            </w:r>
+            <w:r>
+              <w:rPr>
+                <w:rFonts w:ascii="Segoe UI" w:hAnsi="Segoe UI" w:cs="Segoe UI"/>
+                <w:sz w:val="20"/>
+                <w:szCs w:val="20"/>
+              </w:rPr>
+              <w:t>}</w:t>
             </w:r>
           </w:p>
         </w:tc>
@@ -2092,9 +2239,16 @@
                 <w:sz w:val="20"/>
                 <w:szCs w:val="20"/>
               </w:rPr>
-              <w:t>Date Constructed/Completed: &lt;</w:t>
-            </w:r>
-            <w:proofErr w:type="spellStart"/>
+              <w:t xml:space="preserve">Date Constructed/Completed: </w:t>
+            </w:r>
+            <w:r>
+              <w:rPr>
+                <w:rFonts w:ascii="Segoe UI" w:hAnsi="Segoe UI" w:cs="Segoe UI"/>
+                <w:sz w:val="20"/>
+                <w:szCs w:val="20"/>
+              </w:rPr>
+              <w:t>{</w:t>
+            </w:r>
             <w:r>
               <w:rPr>
                 <w:rFonts w:ascii="Segoe UI" w:hAnsi="Segoe UI" w:cs="Segoe UI"/>
@@ -2103,14 +2257,13 @@
               </w:rPr>
               <w:t>date_constructed</w:t>
             </w:r>
-            <w:proofErr w:type="spellEnd"/>
-            <w:r>
-              <w:rPr>
-                <w:rFonts w:ascii="Segoe UI" w:hAnsi="Segoe UI" w:cs="Segoe UI"/>
-                <w:sz w:val="20"/>
-                <w:szCs w:val="20"/>
-              </w:rPr>
-              <w:t>&gt;</w:t>
+            <w:r>
+              <w:rPr>
+                <w:rFonts w:ascii="Segoe UI" w:hAnsi="Segoe UI" w:cs="Segoe UI"/>
+                <w:sz w:val="20"/>
+                <w:szCs w:val="20"/>
+              </w:rPr>
+              <w:t>}</w:t>
             </w:r>
           </w:p>
         </w:tc>
@@ -2149,9 +2302,16 @@
                 <w:sz w:val="20"/>
                 <w:szCs w:val="20"/>
               </w:rPr>
-              <w:t>Date Occupied: &lt;</w:t>
-            </w:r>
-            <w:proofErr w:type="spellStart"/>
+              <w:t xml:space="preserve">Date Occupied: </w:t>
+            </w:r>
+            <w:r>
+              <w:rPr>
+                <w:rFonts w:ascii="Segoe UI" w:hAnsi="Segoe UI" w:cs="Segoe UI"/>
+                <w:sz w:val="20"/>
+                <w:szCs w:val="20"/>
+              </w:rPr>
+              <w:t>{</w:t>
+            </w:r>
             <w:r>
               <w:rPr>
                 <w:rFonts w:ascii="Segoe UI" w:hAnsi="Segoe UI" w:cs="Segoe UI"/>
@@ -2160,14 +2320,13 @@
               </w:rPr>
               <w:t>date_occupied</w:t>
             </w:r>
-            <w:proofErr w:type="spellEnd"/>
-            <w:r>
-              <w:rPr>
-                <w:rFonts w:ascii="Segoe UI" w:hAnsi="Segoe UI" w:cs="Segoe UI"/>
-                <w:sz w:val="20"/>
-                <w:szCs w:val="20"/>
-              </w:rPr>
-              <w:t>&gt;</w:t>
+            <w:r>
+              <w:rPr>
+                <w:rFonts w:ascii="Segoe UI" w:hAnsi="Segoe UI" w:cs="Segoe UI"/>
+                <w:sz w:val="20"/>
+                <w:szCs w:val="20"/>
+              </w:rPr>
+              <w:t>}</w:t>
             </w:r>
           </w:p>
         </w:tc>
@@ -2189,9 +2348,16 @@
                 <w:sz w:val="20"/>
                 <w:szCs w:val="20"/>
               </w:rPr>
-              <w:t>Total Floor Area: &lt;</w:t>
-            </w:r>
-            <w:proofErr w:type="spellStart"/>
+              <w:t xml:space="preserve">Total Floor Area: </w:t>
+            </w:r>
+            <w:r>
+              <w:rPr>
+                <w:rFonts w:ascii="Segoe UI" w:hAnsi="Segoe UI" w:cs="Segoe UI"/>
+                <w:sz w:val="20"/>
+                <w:szCs w:val="20"/>
+              </w:rPr>
+              <w:t>{</w:t>
+            </w:r>
             <w:r>
               <w:rPr>
                 <w:rFonts w:ascii="Segoe UI" w:hAnsi="Segoe UI" w:cs="Segoe UI"/>
@@ -2200,14 +2366,13 @@
               </w:rPr>
               <w:t>total_floor_area</w:t>
             </w:r>
-            <w:proofErr w:type="spellEnd"/>
-            <w:r>
-              <w:rPr>
-                <w:rFonts w:ascii="Segoe UI" w:hAnsi="Segoe UI" w:cs="Segoe UI"/>
-                <w:sz w:val="20"/>
-                <w:szCs w:val="20"/>
-              </w:rPr>
-              <w:t>&gt;</w:t>
+            <w:r>
+              <w:rPr>
+                <w:rFonts w:ascii="Segoe UI" w:hAnsi="Segoe UI" w:cs="Segoe UI"/>
+                <w:sz w:val="20"/>
+                <w:szCs w:val="20"/>
+              </w:rPr>
+              <w:t>}</w:t>
             </w:r>
           </w:p>
         </w:tc>
@@ -2424,25 +2589,7 @@
                 <w:sz w:val="20"/>
                 <w:szCs w:val="20"/>
               </w:rPr>
-              <w:t xml:space="preserve"> </w:t>
-            </w:r>
-            <w:proofErr w:type="spellStart"/>
-            <w:r>
-              <w:rPr>
-                <w:rFonts w:ascii="Segoe UI" w:hAnsi="Segoe UI" w:cs="Segoe UI"/>
-                <w:sz w:val="20"/>
-                <w:szCs w:val="20"/>
-              </w:rPr>
-              <w:t>Flr</w:t>
-            </w:r>
-            <w:proofErr w:type="spellEnd"/>
-            <w:r>
-              <w:rPr>
-                <w:rFonts w:ascii="Segoe UI" w:hAnsi="Segoe UI" w:cs="Segoe UI"/>
-                <w:sz w:val="20"/>
-                <w:szCs w:val="20"/>
-              </w:rPr>
-              <w:t>.</w:t>
+              <w:t xml:space="preserve"> Flr.</w:t>
             </w:r>
           </w:p>
         </w:tc>
@@ -2483,25 +2630,7 @@
                 <w:sz w:val="20"/>
                 <w:szCs w:val="20"/>
               </w:rPr>
-              <w:t xml:space="preserve"> </w:t>
-            </w:r>
-            <w:proofErr w:type="spellStart"/>
-            <w:r>
-              <w:rPr>
-                <w:rFonts w:ascii="Segoe UI" w:hAnsi="Segoe UI" w:cs="Segoe UI"/>
-                <w:sz w:val="20"/>
-                <w:szCs w:val="20"/>
-              </w:rPr>
-              <w:t>Flr</w:t>
-            </w:r>
-            <w:proofErr w:type="spellEnd"/>
-            <w:r>
-              <w:rPr>
-                <w:rFonts w:ascii="Segoe UI" w:hAnsi="Segoe UI" w:cs="Segoe UI"/>
-                <w:sz w:val="20"/>
-                <w:szCs w:val="20"/>
-              </w:rPr>
-              <w:t>.</w:t>
+              <w:t xml:space="preserve"> Flr.</w:t>
             </w:r>
           </w:p>
         </w:tc>
@@ -2542,25 +2671,7 @@
                 <w:sz w:val="20"/>
                 <w:szCs w:val="20"/>
               </w:rPr>
-              <w:t xml:space="preserve"> </w:t>
-            </w:r>
-            <w:proofErr w:type="spellStart"/>
-            <w:r>
-              <w:rPr>
-                <w:rFonts w:ascii="Segoe UI" w:hAnsi="Segoe UI" w:cs="Segoe UI"/>
-                <w:sz w:val="20"/>
-                <w:szCs w:val="20"/>
-              </w:rPr>
-              <w:t>Flr</w:t>
-            </w:r>
-            <w:proofErr w:type="spellEnd"/>
-            <w:r>
-              <w:rPr>
-                <w:rFonts w:ascii="Segoe UI" w:hAnsi="Segoe UI" w:cs="Segoe UI"/>
-                <w:sz w:val="20"/>
-                <w:szCs w:val="20"/>
-              </w:rPr>
-              <w:t>.</w:t>
+              <w:t xml:space="preserve"> Flr.</w:t>
             </w:r>
           </w:p>
         </w:tc>
@@ -2601,25 +2712,7 @@
                 <w:sz w:val="20"/>
                 <w:szCs w:val="20"/>
               </w:rPr>
-              <w:t xml:space="preserve"> </w:t>
-            </w:r>
-            <w:proofErr w:type="spellStart"/>
-            <w:r>
-              <w:rPr>
-                <w:rFonts w:ascii="Segoe UI" w:hAnsi="Segoe UI" w:cs="Segoe UI"/>
-                <w:sz w:val="20"/>
-                <w:szCs w:val="20"/>
-              </w:rPr>
-              <w:t>Flr</w:t>
-            </w:r>
-            <w:proofErr w:type="spellEnd"/>
-            <w:r>
-              <w:rPr>
-                <w:rFonts w:ascii="Segoe UI" w:hAnsi="Segoe UI" w:cs="Segoe UI"/>
-                <w:sz w:val="20"/>
-                <w:szCs w:val="20"/>
-              </w:rPr>
-              <w:t>.</w:t>
+              <w:t xml:space="preserve"> Flr.</w:t>
             </w:r>
           </w:p>
         </w:tc>
@@ -2684,25 +2777,7 @@
                 <w:sz w:val="20"/>
                 <w:szCs w:val="20"/>
               </w:rPr>
-              <w:t xml:space="preserve"> </w:t>
-            </w:r>
-            <w:proofErr w:type="spellStart"/>
-            <w:r>
-              <w:rPr>
-                <w:rFonts w:ascii="Segoe UI" w:hAnsi="Segoe UI" w:cs="Segoe UI"/>
-                <w:sz w:val="20"/>
-                <w:szCs w:val="20"/>
-              </w:rPr>
-              <w:t>Flr</w:t>
-            </w:r>
-            <w:proofErr w:type="spellEnd"/>
-            <w:r>
-              <w:rPr>
-                <w:rFonts w:ascii="Segoe UI" w:hAnsi="Segoe UI" w:cs="Segoe UI"/>
-                <w:sz w:val="20"/>
-                <w:szCs w:val="20"/>
-              </w:rPr>
-              <w:t>.</w:t>
+              <w:t xml:space="preserve"> Flr.</w:t>
             </w:r>
           </w:p>
         </w:tc>
@@ -2746,23 +2821,13 @@
               </w:rPr>
               <w:t xml:space="preserve"> </w:t>
             </w:r>
-            <w:proofErr w:type="spellStart"/>
-            <w:r>
-              <w:rPr>
-                <w:rFonts w:ascii="Segoe UI" w:hAnsi="Segoe UI" w:cs="Segoe UI"/>
-                <w:sz w:val="20"/>
-                <w:szCs w:val="20"/>
-              </w:rPr>
-              <w:t>Flr</w:t>
-            </w:r>
-            <w:proofErr w:type="spellEnd"/>
-            <w:r>
-              <w:rPr>
-                <w:rFonts w:ascii="Segoe UI" w:hAnsi="Segoe UI" w:cs="Segoe UI"/>
-                <w:sz w:val="20"/>
-                <w:szCs w:val="20"/>
-              </w:rPr>
-              <w:t>.</w:t>
+            <w:r>
+              <w:rPr>
+                <w:rFonts w:ascii="Segoe UI" w:hAnsi="Segoe UI" w:cs="Segoe UI"/>
+                <w:sz w:val="20"/>
+                <w:szCs w:val="20"/>
+              </w:rPr>
+              <w:t>Flr.</w:t>
             </w:r>
           </w:p>
         </w:tc>
@@ -2803,25 +2868,7 @@
                 <w:sz w:val="20"/>
                 <w:szCs w:val="20"/>
               </w:rPr>
-              <w:t xml:space="preserve"> </w:t>
-            </w:r>
-            <w:proofErr w:type="spellStart"/>
-            <w:r>
-              <w:rPr>
-                <w:rFonts w:ascii="Segoe UI" w:hAnsi="Segoe UI" w:cs="Segoe UI"/>
-                <w:sz w:val="20"/>
-                <w:szCs w:val="20"/>
-              </w:rPr>
-              <w:t>Flr</w:t>
-            </w:r>
-            <w:proofErr w:type="spellEnd"/>
-            <w:r>
-              <w:rPr>
-                <w:rFonts w:ascii="Segoe UI" w:hAnsi="Segoe UI" w:cs="Segoe UI"/>
-                <w:sz w:val="20"/>
-                <w:szCs w:val="20"/>
-              </w:rPr>
-              <w:t>.</w:t>
+              <w:t xml:space="preserve"> Flr.</w:t>
             </w:r>
           </w:p>
         </w:tc>
@@ -2862,25 +2909,7 @@
                 <w:sz w:val="20"/>
                 <w:szCs w:val="20"/>
               </w:rPr>
-              <w:t xml:space="preserve"> </w:t>
-            </w:r>
-            <w:proofErr w:type="spellStart"/>
-            <w:r>
-              <w:rPr>
-                <w:rFonts w:ascii="Segoe UI" w:hAnsi="Segoe UI" w:cs="Segoe UI"/>
-                <w:sz w:val="20"/>
-                <w:szCs w:val="20"/>
-              </w:rPr>
-              <w:t>Flr</w:t>
-            </w:r>
-            <w:proofErr w:type="spellEnd"/>
-            <w:r>
-              <w:rPr>
-                <w:rFonts w:ascii="Segoe UI" w:hAnsi="Segoe UI" w:cs="Segoe UI"/>
-                <w:sz w:val="20"/>
-                <w:szCs w:val="20"/>
-              </w:rPr>
-              <w:t>.</w:t>
+              <w:t xml:space="preserve"> Flr.</w:t>
             </w:r>
           </w:p>
         </w:tc>
@@ -4168,7 +4197,6 @@
                 <w:szCs w:val="20"/>
               </w:rPr>
             </w:pPr>
-            <w:proofErr w:type="spellStart"/>
             <w:r>
               <w:rPr>
                 <w:rFonts w:ascii="Segoe UI" w:hAnsi="Segoe UI" w:cs="Segoe UI"/>
@@ -4177,7 +4205,6 @@
               </w:rPr>
               <w:t>Sawali</w:t>
             </w:r>
-            <w:proofErr w:type="spellEnd"/>
           </w:p>
         </w:tc>
         <w:tc>
@@ -4256,25 +4283,7 @@
                 <w:sz w:val="20"/>
                 <w:szCs w:val="20"/>
               </w:rPr>
-              <w:t>Nipa/</w:t>
-            </w:r>
-            <w:proofErr w:type="spellStart"/>
-            <w:r>
-              <w:rPr>
-                <w:rFonts w:ascii="Segoe UI" w:hAnsi="Segoe UI" w:cs="Segoe UI"/>
-                <w:sz w:val="20"/>
-                <w:szCs w:val="20"/>
-              </w:rPr>
-              <w:t>Anahaw</w:t>
-            </w:r>
-            <w:proofErr w:type="spellEnd"/>
-            <w:r>
-              <w:rPr>
-                <w:rFonts w:ascii="Segoe UI" w:hAnsi="Segoe UI" w:cs="Segoe UI"/>
-                <w:sz w:val="20"/>
-                <w:szCs w:val="20"/>
-              </w:rPr>
-              <w:t>/Cogon</w:t>
+              <w:t>Nipa/Anahaw/Cogon</w:t>
             </w:r>
           </w:p>
         </w:tc>
@@ -5139,9 +5148,8 @@
                 <w:szCs w:val="20"/>
                 <w:u w:val="single"/>
               </w:rPr>
-              <w:t>&lt;</w:t>
-            </w:r>
-            <w:proofErr w:type="spellStart"/>
+              <w:t>{</w:t>
+            </w:r>
             <w:r>
               <w:rPr>
                 <w:rFonts w:ascii="Segoe UI" w:hAnsi="Segoe UI" w:cs="Segoe UI"/>
@@ -5151,7 +5159,6 @@
               </w:rPr>
               <w:t>bc_unit_construction_cost</w:t>
             </w:r>
-            <w:proofErr w:type="spellEnd"/>
             <w:r>
               <w:rPr>
                 <w:rFonts w:ascii="Segoe UI" w:hAnsi="Segoe UI" w:cs="Segoe UI"/>
@@ -5159,33 +5166,15 @@
                 <w:szCs w:val="20"/>
                 <w:u w:val="single"/>
               </w:rPr>
-              <w:t>&gt;</w:t>
-            </w:r>
-            <w:r>
-              <w:rPr>
-                <w:rFonts w:ascii="Segoe UI" w:hAnsi="Segoe UI" w:cs="Segoe UI"/>
-                <w:sz w:val="20"/>
-                <w:szCs w:val="20"/>
-              </w:rPr>
-              <w:t xml:space="preserve"> / </w:t>
-            </w:r>
-            <w:proofErr w:type="spellStart"/>
-            <w:r>
-              <w:rPr>
-                <w:rFonts w:ascii="Segoe UI" w:hAnsi="Segoe UI" w:cs="Segoe UI"/>
-                <w:sz w:val="20"/>
-                <w:szCs w:val="20"/>
-              </w:rPr>
-              <w:t>sq.m</w:t>
-            </w:r>
-            <w:proofErr w:type="spellEnd"/>
-            <w:r>
-              <w:rPr>
-                <w:rFonts w:ascii="Segoe UI" w:hAnsi="Segoe UI" w:cs="Segoe UI"/>
-                <w:sz w:val="20"/>
-                <w:szCs w:val="20"/>
-              </w:rPr>
-              <w:t>.</w:t>
+              <w:t>}</w:t>
+            </w:r>
+            <w:r>
+              <w:rPr>
+                <w:rFonts w:ascii="Segoe UI" w:hAnsi="Segoe UI" w:cs="Segoe UI"/>
+                <w:sz w:val="20"/>
+                <w:szCs w:val="20"/>
+              </w:rPr>
+              <w:t xml:space="preserve"> / sq.m.</w:t>
             </w:r>
           </w:p>
           <w:p>
@@ -5280,9 +5269,8 @@
                 <w:szCs w:val="20"/>
                 <w:u w:val="single"/>
               </w:rPr>
-              <w:t>&lt;</w:t>
-            </w:r>
-            <w:proofErr w:type="spellStart"/>
+              <w:t>{</w:t>
+            </w:r>
             <w:r>
               <w:rPr>
                 <w:rFonts w:ascii="Segoe UI" w:hAnsi="Segoe UI" w:cs="Segoe UI"/>
@@ -5293,7 +5281,6 @@
               </w:rPr>
               <w:t>bc_sub_total</w:t>
             </w:r>
-            <w:proofErr w:type="spellEnd"/>
             <w:r>
               <w:rPr>
                 <w:rFonts w:ascii="Segoe UI" w:hAnsi="Segoe UI" w:cs="Segoe UI"/>
@@ -5302,7 +5289,7 @@
                 <w:szCs w:val="20"/>
                 <w:u w:val="single"/>
               </w:rPr>
-              <w:t>&gt;</w:t>
+              <w:t>}</w:t>
             </w:r>
           </w:p>
         </w:tc>
@@ -5359,9 +5346,8 @@
                 <w:szCs w:val="20"/>
                 <w:u w:val="single"/>
               </w:rPr>
-              <w:t>&lt;</w:t>
-            </w:r>
-            <w:proofErr w:type="spellStart"/>
+              <w:t>{</w:t>
+            </w:r>
             <w:r>
               <w:rPr>
                 <w:rFonts w:ascii="Segoe UI" w:hAnsi="Segoe UI" w:cs="Segoe UI"/>
@@ -5372,7 +5358,6 @@
               </w:rPr>
               <w:t>ad_sub_total</w:t>
             </w:r>
-            <w:proofErr w:type="spellEnd"/>
             <w:r>
               <w:rPr>
                 <w:rFonts w:ascii="Segoe UI" w:hAnsi="Segoe UI" w:cs="Segoe UI"/>
@@ -5381,7 +5366,7 @@
                 <w:szCs w:val="20"/>
                 <w:u w:val="single"/>
               </w:rPr>
-              <w:t>&gt;</w:t>
+              <w:t>}</w:t>
             </w:r>
           </w:p>
         </w:tc>
@@ -5405,9 +5390,16 @@
                 <w:sz w:val="20"/>
                 <w:szCs w:val="20"/>
               </w:rPr>
-              <w:t>Depreciation Rate: &lt;</w:t>
-            </w:r>
-            <w:proofErr w:type="spellStart"/>
+              <w:t xml:space="preserve">Depreciation Rate: </w:t>
+            </w:r>
+            <w:r>
+              <w:rPr>
+                <w:rFonts w:ascii="Segoe UI" w:hAnsi="Segoe UI" w:cs="Segoe UI"/>
+                <w:sz w:val="20"/>
+                <w:szCs w:val="20"/>
+              </w:rPr>
+              <w:t>{</w:t>
+            </w:r>
             <w:r>
               <w:rPr>
                 <w:rFonts w:ascii="Segoe UI" w:hAnsi="Segoe UI" w:cs="Segoe UI"/>
@@ -5416,14 +5408,13 @@
               </w:rPr>
               <w:t>depreciation_rate</w:t>
             </w:r>
-            <w:proofErr w:type="spellEnd"/>
-            <w:r>
-              <w:rPr>
-                <w:rFonts w:ascii="Segoe UI" w:hAnsi="Segoe UI" w:cs="Segoe UI"/>
-                <w:sz w:val="20"/>
-                <w:szCs w:val="20"/>
-              </w:rPr>
-              <w:t>&gt;</w:t>
+            <w:r>
+              <w:rPr>
+                <w:rFonts w:ascii="Segoe UI" w:hAnsi="Segoe UI" w:cs="Segoe UI"/>
+                <w:sz w:val="20"/>
+                <w:szCs w:val="20"/>
+              </w:rPr>
+              <w:t>}</w:t>
             </w:r>
           </w:p>
         </w:tc>
@@ -5445,9 +5436,16 @@
                 <w:sz w:val="20"/>
                 <w:szCs w:val="20"/>
               </w:rPr>
-              <w:t>Total % Depreciation: &lt;</w:t>
-            </w:r>
-            <w:proofErr w:type="spellStart"/>
+              <w:t xml:space="preserve">Total % Depreciation: </w:t>
+            </w:r>
+            <w:r>
+              <w:rPr>
+                <w:rFonts w:ascii="Segoe UI" w:hAnsi="Segoe UI" w:cs="Segoe UI"/>
+                <w:sz w:val="20"/>
+                <w:szCs w:val="20"/>
+              </w:rPr>
+              <w:t>{</w:t>
+            </w:r>
             <w:r>
               <w:rPr>
                 <w:rFonts w:ascii="Segoe UI" w:hAnsi="Segoe UI" w:cs="Segoe UI"/>
@@ -5456,14 +5454,13 @@
               </w:rPr>
               <w:t>total_percent_depreciation</w:t>
             </w:r>
-            <w:proofErr w:type="spellEnd"/>
-            <w:r>
-              <w:rPr>
-                <w:rFonts w:ascii="Segoe UI" w:hAnsi="Segoe UI" w:cs="Segoe UI"/>
-                <w:sz w:val="20"/>
-                <w:szCs w:val="20"/>
-              </w:rPr>
-              <w:t>&gt;</w:t>
+            <w:r>
+              <w:rPr>
+                <w:rFonts w:ascii="Segoe UI" w:hAnsi="Segoe UI" w:cs="Segoe UI"/>
+                <w:sz w:val="20"/>
+                <w:szCs w:val="20"/>
+              </w:rPr>
+              <w:t>}</w:t>
             </w:r>
           </w:p>
         </w:tc>
@@ -5487,9 +5484,16 @@
                 <w:sz w:val="20"/>
                 <w:szCs w:val="20"/>
               </w:rPr>
-              <w:t>Depreciation Cost: &lt;</w:t>
-            </w:r>
-            <w:proofErr w:type="spellStart"/>
+              <w:t xml:space="preserve">Depreciation Cost: </w:t>
+            </w:r>
+            <w:r>
+              <w:rPr>
+                <w:rFonts w:ascii="Segoe UI" w:hAnsi="Segoe UI" w:cs="Segoe UI"/>
+                <w:sz w:val="20"/>
+                <w:szCs w:val="20"/>
+              </w:rPr>
+              <w:t>{</w:t>
+            </w:r>
             <w:r>
               <w:rPr>
                 <w:rFonts w:ascii="Segoe UI" w:hAnsi="Segoe UI" w:cs="Segoe UI"/>
@@ -5498,14 +5502,13 @@
               </w:rPr>
               <w:t>depreciation_cost</w:t>
             </w:r>
-            <w:proofErr w:type="spellEnd"/>
-            <w:r>
-              <w:rPr>
-                <w:rFonts w:ascii="Segoe UI" w:hAnsi="Segoe UI" w:cs="Segoe UI"/>
-                <w:sz w:val="20"/>
-                <w:szCs w:val="20"/>
-              </w:rPr>
-              <w:t>&gt;</w:t>
+            <w:r>
+              <w:rPr>
+                <w:rFonts w:ascii="Segoe UI" w:hAnsi="Segoe UI" w:cs="Segoe UI"/>
+                <w:sz w:val="20"/>
+                <w:szCs w:val="20"/>
+              </w:rPr>
+              <w:t>}</w:t>
             </w:r>
           </w:p>
         </w:tc>
@@ -5527,9 +5530,16 @@
                 <w:sz w:val="20"/>
                 <w:szCs w:val="20"/>
               </w:rPr>
-              <w:t>Market Value: P &lt;</w:t>
-            </w:r>
-            <w:proofErr w:type="spellStart"/>
+              <w:t xml:space="preserve">Market Value: P </w:t>
+            </w:r>
+            <w:r>
+              <w:rPr>
+                <w:rFonts w:ascii="Segoe UI" w:hAnsi="Segoe UI" w:cs="Segoe UI"/>
+                <w:sz w:val="20"/>
+                <w:szCs w:val="20"/>
+              </w:rPr>
+              <w:t>{</w:t>
+            </w:r>
             <w:r>
               <w:rPr>
                 <w:rFonts w:ascii="Segoe UI" w:hAnsi="Segoe UI" w:cs="Segoe UI"/>
@@ -5538,14 +5548,13 @@
               </w:rPr>
               <w:t>depreciated_market_value</w:t>
             </w:r>
-            <w:proofErr w:type="spellEnd"/>
-            <w:r>
-              <w:rPr>
-                <w:rFonts w:ascii="Segoe UI" w:hAnsi="Segoe UI" w:cs="Segoe UI"/>
-                <w:sz w:val="20"/>
-                <w:szCs w:val="20"/>
-              </w:rPr>
-              <w:t>&gt;</w:t>
+            <w:r>
+              <w:rPr>
+                <w:rFonts w:ascii="Segoe UI" w:hAnsi="Segoe UI" w:cs="Segoe UI"/>
+                <w:sz w:val="20"/>
+                <w:szCs w:val="20"/>
+              </w:rPr>
+              <w:t>}</w:t>
             </w:r>
           </w:p>
         </w:tc>
@@ -5706,9 +5715,8 @@
                 <w:sz w:val="20"/>
                 <w:szCs w:val="20"/>
               </w:rPr>
-              <w:t>&lt;</w:t>
-            </w:r>
-            <w:proofErr w:type="spellStart"/>
+              <w:t>{</w:t>
+            </w:r>
             <w:r>
               <w:rPr>
                 <w:rFonts w:ascii="Segoe UI" w:hAnsi="Segoe UI" w:cs="Segoe UI"/>
@@ -5717,14 +5725,13 @@
               </w:rPr>
               <w:t>pa_actual_use</w:t>
             </w:r>
-            <w:proofErr w:type="spellEnd"/>
-            <w:r>
-              <w:rPr>
-                <w:rFonts w:ascii="Segoe UI" w:hAnsi="Segoe UI" w:cs="Segoe UI"/>
-                <w:sz w:val="20"/>
-                <w:szCs w:val="20"/>
-              </w:rPr>
-              <w:t>&gt;</w:t>
+            <w:r>
+              <w:rPr>
+                <w:rFonts w:ascii="Segoe UI" w:hAnsi="Segoe UI" w:cs="Segoe UI"/>
+                <w:sz w:val="20"/>
+                <w:szCs w:val="20"/>
+              </w:rPr>
+              <w:t>}</w:t>
             </w:r>
           </w:p>
         </w:tc>
@@ -5754,9 +5761,16 @@
                 <w:sz w:val="20"/>
                 <w:szCs w:val="20"/>
               </w:rPr>
-              <w:t xml:space="preserve"> &lt;</w:t>
-            </w:r>
-            <w:proofErr w:type="spellStart"/>
+              <w:t xml:space="preserve"> </w:t>
+            </w:r>
+            <w:r>
+              <w:rPr>
+                <w:rFonts w:ascii="Segoe UI" w:hAnsi="Segoe UI" w:cs="Segoe UI"/>
+                <w:sz w:val="20"/>
+                <w:szCs w:val="20"/>
+              </w:rPr>
+              <w:t>{</w:t>
+            </w:r>
             <w:r>
               <w:rPr>
                 <w:rFonts w:ascii="Segoe UI" w:hAnsi="Segoe UI" w:cs="Segoe UI"/>
@@ -5765,14 +5779,13 @@
               </w:rPr>
               <w:t>pa_market_value</w:t>
             </w:r>
-            <w:proofErr w:type="spellEnd"/>
-            <w:r>
-              <w:rPr>
-                <w:rFonts w:ascii="Segoe UI" w:hAnsi="Segoe UI" w:cs="Segoe UI"/>
-                <w:sz w:val="20"/>
-                <w:szCs w:val="20"/>
-              </w:rPr>
-              <w:t>&gt;</w:t>
+            <w:r>
+              <w:rPr>
+                <w:rFonts w:ascii="Segoe UI" w:hAnsi="Segoe UI" w:cs="Segoe UI"/>
+                <w:sz w:val="20"/>
+                <w:szCs w:val="20"/>
+              </w:rPr>
+              <w:t>}</w:t>
             </w:r>
           </w:p>
         </w:tc>
@@ -5794,9 +5807,8 @@
                 <w:sz w:val="20"/>
                 <w:szCs w:val="20"/>
               </w:rPr>
-              <w:t>&lt;</w:t>
-            </w:r>
-            <w:proofErr w:type="spellStart"/>
+              <w:t>{</w:t>
+            </w:r>
             <w:r>
               <w:rPr>
                 <w:rFonts w:ascii="Segoe UI" w:hAnsi="Segoe UI" w:cs="Segoe UI"/>
@@ -5805,14 +5817,13 @@
               </w:rPr>
               <w:t>pa_assessment_level</w:t>
             </w:r>
-            <w:proofErr w:type="spellEnd"/>
-            <w:r>
-              <w:rPr>
-                <w:rFonts w:ascii="Segoe UI" w:hAnsi="Segoe UI" w:cs="Segoe UI"/>
-                <w:sz w:val="20"/>
-                <w:szCs w:val="20"/>
-              </w:rPr>
-              <w:t>&gt;</w:t>
+            <w:r>
+              <w:rPr>
+                <w:rFonts w:ascii="Segoe UI" w:hAnsi="Segoe UI" w:cs="Segoe UI"/>
+                <w:sz w:val="20"/>
+                <w:szCs w:val="20"/>
+              </w:rPr>
+              <w:t>}</w:t>
             </w:r>
           </w:p>
         </w:tc>
@@ -5842,9 +5853,16 @@
                 <w:sz w:val="20"/>
                 <w:szCs w:val="20"/>
               </w:rPr>
-              <w:t xml:space="preserve"> &lt;</w:t>
-            </w:r>
-            <w:proofErr w:type="spellStart"/>
+              <w:t xml:space="preserve"> </w:t>
+            </w:r>
+            <w:r>
+              <w:rPr>
+                <w:rFonts w:ascii="Segoe UI" w:hAnsi="Segoe UI" w:cs="Segoe UI"/>
+                <w:sz w:val="20"/>
+                <w:szCs w:val="20"/>
+              </w:rPr>
+              <w:t>{</w:t>
+            </w:r>
             <w:r>
               <w:rPr>
                 <w:rFonts w:ascii="Segoe UI" w:hAnsi="Segoe UI" w:cs="Segoe UI"/>
@@ -5853,14 +5871,13 @@
               </w:rPr>
               <w:t>pa_assessed_value</w:t>
             </w:r>
-            <w:proofErr w:type="spellEnd"/>
-            <w:r>
-              <w:rPr>
-                <w:rFonts w:ascii="Segoe UI" w:hAnsi="Segoe UI" w:cs="Segoe UI"/>
-                <w:sz w:val="20"/>
-                <w:szCs w:val="20"/>
-              </w:rPr>
-              <w:t>&gt;</w:t>
+            <w:r>
+              <w:rPr>
+                <w:rFonts w:ascii="Segoe UI" w:hAnsi="Segoe UI" w:cs="Segoe UI"/>
+                <w:sz w:val="20"/>
+                <w:szCs w:val="20"/>
+              </w:rPr>
+              <w:t>}</w:t>
             </w:r>
           </w:p>
         </w:tc>
@@ -6085,9 +6102,16 @@
                 <w:sz w:val="20"/>
                 <w:szCs w:val="20"/>
               </w:rPr>
-              <w:t xml:space="preserve"> &lt;</w:t>
-            </w:r>
-            <w:proofErr w:type="spellStart"/>
+              <w:t xml:space="preserve"> </w:t>
+            </w:r>
+            <w:r>
+              <w:rPr>
+                <w:rFonts w:ascii="Segoe UI" w:hAnsi="Segoe UI" w:cs="Segoe UI"/>
+                <w:sz w:val="20"/>
+                <w:szCs w:val="20"/>
+              </w:rPr>
+              <w:t>{</w:t>
+            </w:r>
             <w:r>
               <w:rPr>
                 <w:rFonts w:ascii="Segoe UI" w:hAnsi="Segoe UI" w:cs="Segoe UI"/>
@@ -6096,14 +6120,13 @@
               </w:rPr>
               <w:t>pa_total_assessed_value</w:t>
             </w:r>
-            <w:proofErr w:type="spellEnd"/>
-            <w:r>
-              <w:rPr>
-                <w:rFonts w:ascii="Segoe UI" w:hAnsi="Segoe UI" w:cs="Segoe UI"/>
-                <w:sz w:val="20"/>
-                <w:szCs w:val="20"/>
-              </w:rPr>
-              <w:t>&gt;</w:t>
+            <w:r>
+              <w:rPr>
+                <w:rFonts w:ascii="Segoe UI" w:hAnsi="Segoe UI" w:cs="Segoe UI"/>
+                <w:sz w:val="20"/>
+                <w:szCs w:val="20"/>
+              </w:rPr>
+              <w:t>}</w:t>
             </w:r>
             <w:r>
               <w:rPr>
@@ -6235,25 +6258,7 @@
                 <w:sz w:val="20"/>
                 <w:szCs w:val="20"/>
               </w:rPr>
-              <w:t xml:space="preserve">Effectivity of Assessment/Reassessment: </w:t>
-            </w:r>
-            <w:proofErr w:type="spellStart"/>
-            <w:r>
-              <w:rPr>
-                <w:rFonts w:ascii="Segoe UI" w:hAnsi="Segoe UI" w:cs="Segoe UI"/>
-                <w:sz w:val="20"/>
-                <w:szCs w:val="20"/>
-              </w:rPr>
-              <w:t>Qtr</w:t>
-            </w:r>
-            <w:proofErr w:type="spellEnd"/>
-            <w:r>
-              <w:rPr>
-                <w:rFonts w:ascii="Segoe UI" w:hAnsi="Segoe UI" w:cs="Segoe UI"/>
-                <w:sz w:val="20"/>
-                <w:szCs w:val="20"/>
-              </w:rPr>
-              <w:t xml:space="preserve"> </w:t>
+              <w:t xml:space="preserve">Effectivity of Assessment/Reassessment: Qtr </w:t>
             </w:r>
             <w:r>
               <w:rPr>
@@ -6262,9 +6267,8 @@
                 <w:szCs w:val="20"/>
                 <w:u w:val="single"/>
               </w:rPr>
-              <w:t>&lt;</w:t>
-            </w:r>
-            <w:proofErr w:type="spellStart"/>
+              <w:t>{</w:t>
+            </w:r>
             <w:r>
               <w:rPr>
                 <w:rFonts w:ascii="Segoe UI" w:hAnsi="Segoe UI" w:cs="Segoe UI"/>
@@ -6274,7 +6278,6 @@
               </w:rPr>
               <w:t>pa_effectivity_assess_quarter</w:t>
             </w:r>
-            <w:proofErr w:type="spellEnd"/>
             <w:r>
               <w:rPr>
                 <w:rFonts w:ascii="Segoe UI" w:hAnsi="Segoe UI" w:cs="Segoe UI"/>
@@ -6282,7 +6285,7 @@
                 <w:szCs w:val="20"/>
                 <w:u w:val="single"/>
               </w:rPr>
-              <w:t>&gt;</w:t>
+              <w:t>}</w:t>
             </w:r>
             <w:r>
               <w:rPr>
@@ -6299,9 +6302,8 @@
                 <w:szCs w:val="20"/>
                 <w:u w:val="single"/>
               </w:rPr>
-              <w:t>&lt;</w:t>
-            </w:r>
-            <w:proofErr w:type="spellStart"/>
+              <w:t>{</w:t>
+            </w:r>
             <w:r>
               <w:rPr>
                 <w:rFonts w:ascii="Segoe UI" w:hAnsi="Segoe UI" w:cs="Segoe UI"/>
@@ -6320,7 +6322,6 @@
               </w:rPr>
               <w:t>year</w:t>
             </w:r>
-            <w:proofErr w:type="spellEnd"/>
             <w:r>
               <w:rPr>
                 <w:rFonts w:ascii="Segoe UI" w:hAnsi="Segoe UI" w:cs="Segoe UI"/>
@@ -6328,7 +6329,7 @@
                 <w:szCs w:val="20"/>
                 <w:u w:val="single"/>
               </w:rPr>
-              <w:t>&gt;</w:t>
+              <w:t>}</w:t>
             </w:r>
             <w:r>
               <w:rPr>
@@ -6493,9 +6494,8 @@
                 <w:szCs w:val="20"/>
                 <w:u w:val="single"/>
               </w:rPr>
-              <w:t>____&lt;</w:t>
-            </w:r>
-            <w:proofErr w:type="spellStart"/>
+              <w:t>____</w:t>
+            </w:r>
             <w:r>
               <w:rPr>
                 <w:rFonts w:ascii="Segoe UI" w:hAnsi="Segoe UI" w:cs="Segoe UI"/>
@@ -6503,9 +6503,17 @@
                 <w:szCs w:val="20"/>
                 <w:u w:val="single"/>
               </w:rPr>
+              <w:t>{</w:t>
+            </w:r>
+            <w:r>
+              <w:rPr>
+                <w:rFonts w:ascii="Segoe UI" w:hAnsi="Segoe UI" w:cs="Segoe UI"/>
+                <w:sz w:val="20"/>
+                <w:szCs w:val="20"/>
+                <w:u w:val="single"/>
+              </w:rPr>
               <w:t>appraised_by</w:t>
             </w:r>
-            <w:proofErr w:type="spellEnd"/>
             <w:r>
               <w:rPr>
                 <w:rFonts w:ascii="Segoe UI" w:hAnsi="Segoe UI" w:cs="Segoe UI"/>
@@ -6513,7 +6521,16 @@
                 <w:szCs w:val="20"/>
                 <w:u w:val="single"/>
               </w:rPr>
-              <w:t>&gt;____</w:t>
+              <w:t>}</w:t>
+            </w:r>
+            <w:r>
+              <w:rPr>
+                <w:rFonts w:ascii="Segoe UI" w:hAnsi="Segoe UI" w:cs="Segoe UI"/>
+                <w:sz w:val="20"/>
+                <w:szCs w:val="20"/>
+                <w:u w:val="single"/>
+              </w:rPr>
+              <w:t>____</w:t>
             </w:r>
           </w:p>
           <w:p>
@@ -6564,9 +6581,8 @@
                 <w:szCs w:val="20"/>
                 <w:u w:val="single"/>
               </w:rPr>
-              <w:t>&lt;</w:t>
-            </w:r>
-            <w:proofErr w:type="spellStart"/>
+              <w:t>{</w:t>
+            </w:r>
             <w:r>
               <w:rPr>
                 <w:rFonts w:ascii="Segoe UI" w:hAnsi="Segoe UI" w:cs="Segoe UI"/>
@@ -6576,7 +6592,6 @@
               </w:rPr>
               <w:t>appraised_by_date</w:t>
             </w:r>
-            <w:proofErr w:type="spellEnd"/>
             <w:r>
               <w:rPr>
                 <w:rFonts w:ascii="Segoe UI" w:hAnsi="Segoe UI" w:cs="Segoe UI"/>
@@ -6584,7 +6599,7 @@
                 <w:szCs w:val="20"/>
                 <w:u w:val="single"/>
               </w:rPr>
-              <w:t>&gt;</w:t>
+              <w:t>}</w:t>
             </w:r>
           </w:p>
           <w:p>
@@ -6636,7 +6651,43 @@
                 <w:szCs w:val="20"/>
                 <w:u w:val="single"/>
               </w:rPr>
-              <w:t>____&lt;recommending&gt;____</w:t>
+              <w:t>____</w:t>
+            </w:r>
+            <w:r>
+              <w:rPr>
+                <w:rFonts w:ascii="Segoe UI" w:hAnsi="Segoe UI" w:cs="Segoe UI"/>
+                <w:sz w:val="20"/>
+                <w:szCs w:val="20"/>
+                <w:u w:val="single"/>
+              </w:rPr>
+              <w:t>{</w:t>
+            </w:r>
+            <w:r>
+              <w:rPr>
+                <w:rFonts w:ascii="Segoe UI" w:hAnsi="Segoe UI" w:cs="Segoe UI"/>
+                <w:sz w:val="20"/>
+                <w:szCs w:val="20"/>
+                <w:u w:val="single"/>
+              </w:rPr>
+              <w:t>recommending</w:t>
+            </w:r>
+            <w:r>
+              <w:rPr>
+                <w:rFonts w:ascii="Segoe UI" w:hAnsi="Segoe UI" w:cs="Segoe UI"/>
+                <w:sz w:val="20"/>
+                <w:szCs w:val="20"/>
+                <w:u w:val="single"/>
+              </w:rPr>
+              <w:t>}</w:t>
+            </w:r>
+            <w:r>
+              <w:rPr>
+                <w:rFonts w:ascii="Segoe UI" w:hAnsi="Segoe UI" w:cs="Segoe UI"/>
+                <w:sz w:val="20"/>
+                <w:szCs w:val="20"/>
+                <w:u w:val="single"/>
+              </w:rPr>
+              <w:t>____</w:t>
             </w:r>
           </w:p>
           <w:p>
@@ -6688,9 +6739,8 @@
                 <w:szCs w:val="20"/>
                 <w:u w:val="single"/>
               </w:rPr>
-              <w:t>&lt;</w:t>
-            </w:r>
-            <w:proofErr w:type="spellStart"/>
+              <w:t>{</w:t>
+            </w:r>
             <w:r>
               <w:rPr>
                 <w:rFonts w:ascii="Segoe UI" w:hAnsi="Segoe UI" w:cs="Segoe UI"/>
@@ -6700,7 +6750,6 @@
               </w:rPr>
               <w:t>recommending_date</w:t>
             </w:r>
-            <w:proofErr w:type="spellEnd"/>
             <w:r>
               <w:rPr>
                 <w:rFonts w:ascii="Segoe UI" w:hAnsi="Segoe UI" w:cs="Segoe UI"/>
@@ -6708,7 +6757,7 @@
                 <w:szCs w:val="20"/>
                 <w:u w:val="single"/>
               </w:rPr>
-              <w:t>&gt;</w:t>
+              <w:t>}</w:t>
             </w:r>
           </w:p>
           <w:p>
@@ -6795,9 +6844,8 @@
                 <w:szCs w:val="20"/>
                 <w:u w:val="single"/>
               </w:rPr>
-              <w:t>____&lt;</w:t>
-            </w:r>
-            <w:proofErr w:type="spellStart"/>
+              <w:t>____</w:t>
+            </w:r>
             <w:r>
               <w:rPr>
                 <w:rFonts w:ascii="Segoe UI" w:hAnsi="Segoe UI" w:cs="Segoe UI"/>
@@ -6805,9 +6853,17 @@
                 <w:szCs w:val="20"/>
                 <w:u w:val="single"/>
               </w:rPr>
+              <w:t>{</w:t>
+            </w:r>
+            <w:r>
+              <w:rPr>
+                <w:rFonts w:ascii="Segoe UI" w:hAnsi="Segoe UI" w:cs="Segoe UI"/>
+                <w:sz w:val="20"/>
+                <w:szCs w:val="20"/>
+                <w:u w:val="single"/>
+              </w:rPr>
               <w:t>approved_by</w:t>
             </w:r>
-            <w:proofErr w:type="spellEnd"/>
             <w:r>
               <w:rPr>
                 <w:rFonts w:ascii="Segoe UI" w:hAnsi="Segoe UI" w:cs="Segoe UI"/>
@@ -6815,7 +6871,16 @@
                 <w:szCs w:val="20"/>
                 <w:u w:val="single"/>
               </w:rPr>
-              <w:t>&gt;____</w:t>
+              <w:t>}</w:t>
+            </w:r>
+            <w:r>
+              <w:rPr>
+                <w:rFonts w:ascii="Segoe UI" w:hAnsi="Segoe UI" w:cs="Segoe UI"/>
+                <w:sz w:val="20"/>
+                <w:szCs w:val="20"/>
+                <w:u w:val="single"/>
+              </w:rPr>
+              <w:t>____</w:t>
             </w:r>
           </w:p>
           <w:p>
@@ -6867,9 +6932,8 @@
                 <w:szCs w:val="20"/>
                 <w:u w:val="single"/>
               </w:rPr>
-              <w:t>&lt;</w:t>
-            </w:r>
-            <w:proofErr w:type="spellStart"/>
+              <w:t>{</w:t>
+            </w:r>
             <w:r>
               <w:rPr>
                 <w:rFonts w:ascii="Segoe UI" w:hAnsi="Segoe UI" w:cs="Segoe UI"/>
@@ -6879,7 +6943,6 @@
               </w:rPr>
               <w:t>approved_by_date</w:t>
             </w:r>
-            <w:proofErr w:type="spellEnd"/>
             <w:r>
               <w:rPr>
                 <w:rFonts w:ascii="Segoe UI" w:hAnsi="Segoe UI" w:cs="Segoe UI"/>
@@ -6887,7 +6950,7 @@
                 <w:szCs w:val="20"/>
                 <w:u w:val="single"/>
               </w:rPr>
-              <w:t>&gt;</w:t>
+              <w:t>}</w:t>
             </w:r>
           </w:p>
           <w:p>
@@ -6973,7 +7036,25 @@
                 <w:szCs w:val="20"/>
                 <w:u w:val="single"/>
               </w:rPr>
-              <w:t>&lt;memoranda&gt;</w:t>
+              <w:t>{</w:t>
+            </w:r>
+            <w:r>
+              <w:rPr>
+                <w:rFonts w:ascii="Segoe UI" w:hAnsi="Segoe UI" w:cs="Segoe UI"/>
+                <w:sz w:val="20"/>
+                <w:szCs w:val="20"/>
+                <w:u w:val="single"/>
+              </w:rPr>
+              <w:t>memoranda</w:t>
+            </w:r>
+            <w:r>
+              <w:rPr>
+                <w:rFonts w:ascii="Segoe UI" w:hAnsi="Segoe UI" w:cs="Segoe UI"/>
+                <w:sz w:val="20"/>
+                <w:szCs w:val="20"/>
+                <w:u w:val="single"/>
+              </w:rPr>
+              <w:t>}</w:t>
             </w:r>
           </w:p>
         </w:tc>
@@ -7058,9 +7139,8 @@
                 <w:szCs w:val="20"/>
                 <w:u w:val="single"/>
               </w:rPr>
-              <w:t>&lt;</w:t>
-            </w:r>
-            <w:proofErr w:type="spellStart"/>
+              <w:t>{</w:t>
+            </w:r>
             <w:r>
               <w:rPr>
                 <w:rFonts w:ascii="Segoe UI" w:hAnsi="Segoe UI" w:cs="Segoe UI"/>
@@ -7079,7 +7159,6 @@
               </w:rPr>
               <w:t>created</w:t>
             </w:r>
-            <w:proofErr w:type="spellEnd"/>
             <w:r>
               <w:rPr>
                 <w:rFonts w:ascii="Segoe UI" w:hAnsi="Segoe UI" w:cs="Segoe UI"/>
@@ -7087,7 +7166,7 @@
                 <w:szCs w:val="20"/>
                 <w:u w:val="single"/>
               </w:rPr>
-              <w:t>&gt;</w:t>
+              <w:t>}</w:t>
             </w:r>
           </w:p>
         </w:tc>
@@ -7135,9 +7214,8 @@
                 <w:szCs w:val="20"/>
                 <w:u w:val="single"/>
               </w:rPr>
-              <w:t>&lt;</w:t>
-            </w:r>
-            <w:proofErr w:type="spellStart"/>
+              <w:t>{</w:t>
+            </w:r>
             <w:r>
               <w:rPr>
                 <w:rFonts w:ascii="Segoe UI" w:hAnsi="Segoe UI" w:cs="Segoe UI"/>
@@ -7147,7 +7225,6 @@
               </w:rPr>
               <w:t>entry_by</w:t>
             </w:r>
-            <w:proofErr w:type="spellEnd"/>
             <w:r>
               <w:rPr>
                 <w:rFonts w:ascii="Segoe UI" w:hAnsi="Segoe UI" w:cs="Segoe UI"/>
@@ -7155,7 +7232,7 @@
                 <w:szCs w:val="20"/>
                 <w:u w:val="single"/>
               </w:rPr>
-              <w:t>&gt;</w:t>
+              <w:t>}</w:t>
             </w:r>
           </w:p>
           <w:p>
@@ -7232,9 +7309,16 @@
                 <w:sz w:val="20"/>
                 <w:szCs w:val="20"/>
               </w:rPr>
-              <w:t>PIN: &lt;</w:t>
-            </w:r>
-            <w:proofErr w:type="spellStart"/>
+              <w:t xml:space="preserve">PIN: </w:t>
+            </w:r>
+            <w:r>
+              <w:rPr>
+                <w:rFonts w:ascii="Segoe UI" w:hAnsi="Segoe UI" w:cs="Segoe UI"/>
+                <w:sz w:val="20"/>
+                <w:szCs w:val="20"/>
+              </w:rPr>
+              <w:t>{</w:t>
+            </w:r>
             <w:r>
               <w:rPr>
                 <w:rFonts w:ascii="Segoe UI" w:hAnsi="Segoe UI" w:cs="Segoe UI"/>
@@ -7243,14 +7327,13 @@
               </w:rPr>
               <w:t>superseded_pin</w:t>
             </w:r>
-            <w:proofErr w:type="spellEnd"/>
-            <w:r>
-              <w:rPr>
-                <w:rFonts w:ascii="Segoe UI" w:hAnsi="Segoe UI" w:cs="Segoe UI"/>
-                <w:sz w:val="20"/>
-                <w:szCs w:val="20"/>
-              </w:rPr>
-              <w:t>&gt;</w:t>
+            <w:r>
+              <w:rPr>
+                <w:rFonts w:ascii="Segoe UI" w:hAnsi="Segoe UI" w:cs="Segoe UI"/>
+                <w:sz w:val="20"/>
+                <w:szCs w:val="20"/>
+              </w:rPr>
+              <w:t>}</w:t>
             </w:r>
           </w:p>
         </w:tc>
@@ -7274,9 +7357,16 @@
                 <w:sz w:val="20"/>
                 <w:szCs w:val="20"/>
               </w:rPr>
-              <w:t>ARP No. &lt;</w:t>
-            </w:r>
-            <w:proofErr w:type="spellStart"/>
+              <w:t xml:space="preserve">ARP No. </w:t>
+            </w:r>
+            <w:r>
+              <w:rPr>
+                <w:rFonts w:ascii="Segoe UI" w:hAnsi="Segoe UI" w:cs="Segoe UI"/>
+                <w:sz w:val="20"/>
+                <w:szCs w:val="20"/>
+              </w:rPr>
+              <w:t>{</w:t>
+            </w:r>
             <w:r>
               <w:rPr>
                 <w:rFonts w:ascii="Segoe UI" w:hAnsi="Segoe UI" w:cs="Segoe UI"/>
@@ -7285,14 +7375,13 @@
               </w:rPr>
               <w:t>superseded_arp_no</w:t>
             </w:r>
-            <w:proofErr w:type="spellEnd"/>
-            <w:r>
-              <w:rPr>
-                <w:rFonts w:ascii="Segoe UI" w:hAnsi="Segoe UI" w:cs="Segoe UI"/>
-                <w:sz w:val="20"/>
-                <w:szCs w:val="20"/>
-              </w:rPr>
-              <w:t>&gt;</w:t>
+            <w:r>
+              <w:rPr>
+                <w:rFonts w:ascii="Segoe UI" w:hAnsi="Segoe UI" w:cs="Segoe UI"/>
+                <w:sz w:val="20"/>
+                <w:szCs w:val="20"/>
+              </w:rPr>
+              <w:t>}</w:t>
             </w:r>
           </w:p>
         </w:tc>
@@ -7315,9 +7404,16 @@
                 <w:sz w:val="20"/>
                 <w:szCs w:val="20"/>
               </w:rPr>
-              <w:t>TD No. &lt;</w:t>
-            </w:r>
-            <w:proofErr w:type="spellStart"/>
+              <w:t xml:space="preserve">TD No. </w:t>
+            </w:r>
+            <w:r>
+              <w:rPr>
+                <w:rFonts w:ascii="Segoe UI" w:hAnsi="Segoe UI" w:cs="Segoe UI"/>
+                <w:sz w:val="20"/>
+                <w:szCs w:val="20"/>
+              </w:rPr>
+              <w:t>{</w:t>
+            </w:r>
             <w:r>
               <w:rPr>
                 <w:rFonts w:ascii="Segoe UI" w:hAnsi="Segoe UI" w:cs="Segoe UI"/>
@@ -7326,14 +7422,13 @@
               </w:rPr>
               <w:t>superseded_td_no</w:t>
             </w:r>
-            <w:proofErr w:type="spellEnd"/>
-            <w:r>
-              <w:rPr>
-                <w:rFonts w:ascii="Segoe UI" w:hAnsi="Segoe UI" w:cs="Segoe UI"/>
-                <w:sz w:val="20"/>
-                <w:szCs w:val="20"/>
-              </w:rPr>
-              <w:t>&gt;</w:t>
+            <w:r>
+              <w:rPr>
+                <w:rFonts w:ascii="Segoe UI" w:hAnsi="Segoe UI" w:cs="Segoe UI"/>
+                <w:sz w:val="20"/>
+                <w:szCs w:val="20"/>
+              </w:rPr>
+              <w:t>}</w:t>
             </w:r>
           </w:p>
         </w:tc>
@@ -7358,9 +7453,16 @@
                 <w:sz w:val="20"/>
                 <w:szCs w:val="20"/>
               </w:rPr>
-              <w:t>Total Assessed Value: &lt;</w:t>
-            </w:r>
-            <w:proofErr w:type="spellStart"/>
+              <w:t xml:space="preserve">Total Assessed Value: </w:t>
+            </w:r>
+            <w:r>
+              <w:rPr>
+                <w:rFonts w:ascii="Segoe UI" w:hAnsi="Segoe UI" w:cs="Segoe UI"/>
+                <w:sz w:val="20"/>
+                <w:szCs w:val="20"/>
+              </w:rPr>
+              <w:t>{</w:t>
+            </w:r>
             <w:r>
               <w:rPr>
                 <w:rFonts w:ascii="Segoe UI" w:hAnsi="Segoe UI" w:cs="Segoe UI"/>
@@ -7369,14 +7471,13 @@
               </w:rPr>
               <w:t>superseded_total_assessed_value</w:t>
             </w:r>
-            <w:proofErr w:type="spellEnd"/>
-            <w:r>
-              <w:rPr>
-                <w:rFonts w:ascii="Segoe UI" w:hAnsi="Segoe UI" w:cs="Segoe UI"/>
-                <w:sz w:val="20"/>
-                <w:szCs w:val="20"/>
-              </w:rPr>
-              <w:t>&gt;</w:t>
+            <w:r>
+              <w:rPr>
+                <w:rFonts w:ascii="Segoe UI" w:hAnsi="Segoe UI" w:cs="Segoe UI"/>
+                <w:sz w:val="20"/>
+                <w:szCs w:val="20"/>
+              </w:rPr>
+              <w:t>}</w:t>
             </w:r>
           </w:p>
         </w:tc>
@@ -7401,9 +7502,16 @@
                 <w:sz w:val="20"/>
                 <w:szCs w:val="20"/>
               </w:rPr>
-              <w:t>Previous Owner: &lt;</w:t>
-            </w:r>
-            <w:proofErr w:type="spellStart"/>
+              <w:t xml:space="preserve">Previous Owner: </w:t>
+            </w:r>
+            <w:r>
+              <w:rPr>
+                <w:rFonts w:ascii="Segoe UI" w:hAnsi="Segoe UI" w:cs="Segoe UI"/>
+                <w:sz w:val="20"/>
+                <w:szCs w:val="20"/>
+              </w:rPr>
+              <w:t>{</w:t>
+            </w:r>
             <w:r>
               <w:rPr>
                 <w:rFonts w:ascii="Segoe UI" w:hAnsi="Segoe UI" w:cs="Segoe UI"/>
@@ -7412,14 +7520,13 @@
               </w:rPr>
               <w:t>superseded_previous_owner</w:t>
             </w:r>
-            <w:proofErr w:type="spellEnd"/>
-            <w:r>
-              <w:rPr>
-                <w:rFonts w:ascii="Segoe UI" w:hAnsi="Segoe UI" w:cs="Segoe UI"/>
-                <w:sz w:val="20"/>
-                <w:szCs w:val="20"/>
-              </w:rPr>
-              <w:t>&gt;</w:t>
+            <w:r>
+              <w:rPr>
+                <w:rFonts w:ascii="Segoe UI" w:hAnsi="Segoe UI" w:cs="Segoe UI"/>
+                <w:sz w:val="20"/>
+                <w:szCs w:val="20"/>
+              </w:rPr>
+              <w:t>}</w:t>
             </w:r>
           </w:p>
         </w:tc>
@@ -7444,9 +7551,16 @@
                 <w:sz w:val="20"/>
                 <w:szCs w:val="20"/>
               </w:rPr>
-              <w:t>Effectivity of Assessment: &lt;</w:t>
-            </w:r>
-            <w:proofErr w:type="spellStart"/>
+              <w:t xml:space="preserve">Effectivity of Assessment: </w:t>
+            </w:r>
+            <w:r>
+              <w:rPr>
+                <w:rFonts w:ascii="Segoe UI" w:hAnsi="Segoe UI" w:cs="Segoe UI"/>
+                <w:sz w:val="20"/>
+                <w:szCs w:val="20"/>
+              </w:rPr>
+              <w:t>{</w:t>
+            </w:r>
             <w:r>
               <w:rPr>
                 <w:rFonts w:ascii="Segoe UI" w:hAnsi="Segoe UI" w:cs="Segoe UI"/>
@@ -7463,14 +7577,13 @@
               </w:rPr>
               <w:t>_assess</w:t>
             </w:r>
-            <w:proofErr w:type="spellEnd"/>
-            <w:r>
-              <w:rPr>
-                <w:rFonts w:ascii="Segoe UI" w:hAnsi="Segoe UI" w:cs="Segoe UI"/>
-                <w:sz w:val="20"/>
-                <w:szCs w:val="20"/>
-              </w:rPr>
-              <w:t>&gt;</w:t>
+            <w:r>
+              <w:rPr>
+                <w:rFonts w:ascii="Segoe UI" w:hAnsi="Segoe UI" w:cs="Segoe UI"/>
+                <w:sz w:val="20"/>
+                <w:szCs w:val="20"/>
+              </w:rPr>
+              <w:t>}</w:t>
             </w:r>
           </w:p>
         </w:tc>
@@ -7492,17 +7605,22 @@
                 <w:szCs w:val="20"/>
               </w:rPr>
             </w:pPr>
-            <w:bookmarkStart w:id="0" w:name="_GoBack"/>
-            <w:bookmarkEnd w:id="0"/>
-            <w:r>
-              <w:rPr>
-                <w:rFonts w:ascii="Segoe UI" w:hAnsi="Segoe UI" w:cs="Segoe UI"/>
-                <w:sz w:val="20"/>
-                <w:szCs w:val="20"/>
-              </w:rPr>
-              <w:t>Recording Person: &lt;</w:t>
-            </w:r>
-            <w:proofErr w:type="spellStart"/>
+            <w:r>
+              <w:rPr>
+                <w:rFonts w:ascii="Segoe UI" w:hAnsi="Segoe UI" w:cs="Segoe UI"/>
+                <w:sz w:val="20"/>
+                <w:szCs w:val="20"/>
+              </w:rPr>
+              <w:t xml:space="preserve">Recording Person: </w:t>
+            </w:r>
+            <w:r>
+              <w:rPr>
+                <w:rFonts w:ascii="Segoe UI" w:hAnsi="Segoe UI" w:cs="Segoe UI"/>
+                <w:sz w:val="20"/>
+                <w:szCs w:val="20"/>
+              </w:rPr>
+              <w:t>{</w:t>
+            </w:r>
             <w:r>
               <w:rPr>
                 <w:rFonts w:ascii="Segoe UI" w:hAnsi="Segoe UI" w:cs="Segoe UI"/>
@@ -7519,14 +7637,13 @@
               </w:rPr>
               <w:t>nel</w:t>
             </w:r>
-            <w:proofErr w:type="spellEnd"/>
-            <w:r>
-              <w:rPr>
-                <w:rFonts w:ascii="Segoe UI" w:hAnsi="Segoe UI" w:cs="Segoe UI"/>
-                <w:sz w:val="20"/>
-                <w:szCs w:val="20"/>
-              </w:rPr>
-              <w:t>&gt;</w:t>
+            <w:r>
+              <w:rPr>
+                <w:rFonts w:ascii="Segoe UI" w:hAnsi="Segoe UI" w:cs="Segoe UI"/>
+                <w:sz w:val="20"/>
+                <w:szCs w:val="20"/>
+              </w:rPr>
+              <w:t>}</w:t>
             </w:r>
           </w:p>
         </w:tc>
@@ -7548,7 +7665,31 @@
                 <w:sz w:val="20"/>
                 <w:szCs w:val="20"/>
               </w:rPr>
-              <w:t>Date: &lt;superseded_date&gt;</w:t>
+              <w:t xml:space="preserve">Date: </w:t>
+            </w:r>
+            <w:r>
+              <w:rPr>
+                <w:rFonts w:ascii="Segoe UI" w:hAnsi="Segoe UI" w:cs="Segoe UI"/>
+                <w:sz w:val="20"/>
+                <w:szCs w:val="20"/>
+              </w:rPr>
+              <w:t>{</w:t>
+            </w:r>
+            <w:r>
+              <w:rPr>
+                <w:rFonts w:ascii="Segoe UI" w:hAnsi="Segoe UI" w:cs="Segoe UI"/>
+                <w:sz w:val="20"/>
+                <w:szCs w:val="20"/>
+              </w:rPr>
+              <w:t>superseded_date</w:t>
+            </w:r>
+            <w:r>
+              <w:rPr>
+                <w:rFonts w:ascii="Segoe UI" w:hAnsi="Segoe UI" w:cs="Segoe UI"/>
+                <w:sz w:val="20"/>
+                <w:szCs w:val="20"/>
+              </w:rPr>
+              <w:t>}</w:t>
             </w:r>
           </w:p>
         </w:tc>
@@ -7576,7 +7717,7 @@
 </file>
 
 <file path=word/endnotes.xml><?xml version="1.0" encoding="utf-8"?>
-<w:endnotes xmlns:wpc="http://schemas.microsoft.com/office/word/2010/wordprocessingCanvas" xmlns:cx="http://schemas.microsoft.com/office/drawing/2014/chartex" xmlns:cx1="http://schemas.microsoft.com/office/drawing/2015/9/8/chartex" xmlns:cx2="http://schemas.microsoft.com/office/drawing/2015/10/21/chartex" xmlns:cx3="http://schemas.microsoft.com/office/drawing/2016/5/9/chartex" xmlns:cx4="http://schemas.microsoft.com/office/drawing/2016/5/10/chartex" xmlns:cx5="http://schemas.microsoft.com/office/drawing/2016/5/11/chartex" xmlns:cx6="http://schemas.microsoft.com/office/drawing/2016/5/12/chartex" xmlns:cx7="http://schemas.microsoft.com/office/drawing/2016/5/13/chartex" xmlns:cx8="http://schemas.microsoft.com/office/drawing/2016/5/14/chartex" xmlns:mc="http://schemas.openxmlformats.org/markup-compatibility/2006" xmlns:aink="http://schemas.microsoft.com/office/drawing/2016/ink" xmlns:am3d="http://schemas.microsoft.com/office/drawing/2017/model3d" xmlns:o="urn:schemas-microsoft-com:office:office" xmlns:r="http://schemas.openxmlformats.org/officeDocument/2006/relationships" xmlns:m="http://schemas.openxmlformats.org/officeDocument/2006/math" xmlns:v="urn:schemas-microsoft-com:vml" xmlns:wp14="http://schemas.microsoft.com/office/word/2010/wordprocessingDrawing" xmlns:wp="http://schemas.openxmlformats.org/drawingml/2006/wordprocessingDrawing" xmlns:w10="urn:schemas-microsoft-com:office:word" xmlns:w="http://schemas.openxmlformats.org/wordprocessingml/2006/main" xmlns:w14="http://schemas.microsoft.com/office/word/2010/wordml" xmlns:w15="http://schemas.microsoft.com/office/word/2012/wordml" xmlns:w16cid="http://schemas.microsoft.com/office/word/2016/wordml/cid" xmlns:w16se="http://schemas.microsoft.com/office/word/2015/wordml/symex" xmlns:wpg="http://schemas.microsoft.com/office/word/2010/wordprocessingGroup" xmlns:wpi="http://schemas.microsoft.com/office/word/2010/wordprocessingInk" xmlns:wne="http://schemas.microsoft.com/office/word/2006/wordml" xmlns:wps="http://schemas.microsoft.com/office/word/2010/wordprocessingShape" mc:Ignorable="w14 w15 w16se w16cid wp14">
+<w:endnotes xmlns:wpc="http://schemas.microsoft.com/office/word/2010/wordprocessingCanvas" xmlns:cx="http://schemas.microsoft.com/office/drawing/2014/chartex" xmlns:cx1="http://schemas.microsoft.com/office/drawing/2015/9/8/chartex" xmlns:mc="http://schemas.openxmlformats.org/markup-compatibility/2006" xmlns:o="urn:schemas-microsoft-com:office:office" xmlns:r="http://schemas.openxmlformats.org/officeDocument/2006/relationships" xmlns:m="http://schemas.openxmlformats.org/officeDocument/2006/math" xmlns:v="urn:schemas-microsoft-com:vml" xmlns:wp14="http://schemas.microsoft.com/office/word/2010/wordprocessingDrawing" xmlns:wp="http://schemas.openxmlformats.org/drawingml/2006/wordprocessingDrawing" xmlns:w10="urn:schemas-microsoft-com:office:word" xmlns:w="http://schemas.openxmlformats.org/wordprocessingml/2006/main" xmlns:w14="http://schemas.microsoft.com/office/word/2010/wordml" xmlns:w15="http://schemas.microsoft.com/office/word/2012/wordml" xmlns:w16se="http://schemas.microsoft.com/office/word/2015/wordml/symex" xmlns:wpg="http://schemas.microsoft.com/office/word/2010/wordprocessingGroup" xmlns:wpi="http://schemas.microsoft.com/office/word/2010/wordprocessingInk" xmlns:wne="http://schemas.microsoft.com/office/word/2006/wordml" xmlns:wps="http://schemas.microsoft.com/office/word/2010/wordprocessingShape" mc:Ignorable="w14 w15 w16se wp14">
   <w:endnote w:type="separator" w:id="-1">
     <w:p>
       <w:pPr>
@@ -7601,7 +7742,7 @@
 </file>
 
 <file path=word/footnotes.xml><?xml version="1.0" encoding="utf-8"?>
-<w:footnotes xmlns:wpc="http://schemas.microsoft.com/office/word/2010/wordprocessingCanvas" xmlns:cx="http://schemas.microsoft.com/office/drawing/2014/chartex" xmlns:cx1="http://schemas.microsoft.com/office/drawing/2015/9/8/chartex" xmlns:cx2="http://schemas.microsoft.com/office/drawing/2015/10/21/chartex" xmlns:cx3="http://schemas.microsoft.com/office/drawing/2016/5/9/chartex" xmlns:cx4="http://schemas.microsoft.com/office/drawing/2016/5/10/chartex" xmlns:cx5="http://schemas.microsoft.com/office/drawing/2016/5/11/chartex" xmlns:cx6="http://schemas.microsoft.com/office/drawing/2016/5/12/chartex" xmlns:cx7="http://schemas.microsoft.com/office/drawing/2016/5/13/chartex" xmlns:cx8="http://schemas.microsoft.com/office/drawing/2016/5/14/chartex" xmlns:mc="http://schemas.openxmlformats.org/markup-compatibility/2006" xmlns:aink="http://schemas.microsoft.com/office/drawing/2016/ink" xmlns:am3d="http://schemas.microsoft.com/office/drawing/2017/model3d" xmlns:o="urn:schemas-microsoft-com:office:office" xmlns:r="http://schemas.openxmlformats.org/officeDocument/2006/relationships" xmlns:m="http://schemas.openxmlformats.org/officeDocument/2006/math" xmlns:v="urn:schemas-microsoft-com:vml" xmlns:wp14="http://schemas.microsoft.com/office/word/2010/wordprocessingDrawing" xmlns:wp="http://schemas.openxmlformats.org/drawingml/2006/wordprocessingDrawing" xmlns:w10="urn:schemas-microsoft-com:office:word" xmlns:w="http://schemas.openxmlformats.org/wordprocessingml/2006/main" xmlns:w14="http://schemas.microsoft.com/office/word/2010/wordml" xmlns:w15="http://schemas.microsoft.com/office/word/2012/wordml" xmlns:w16cid="http://schemas.microsoft.com/office/word/2016/wordml/cid" xmlns:w16se="http://schemas.microsoft.com/office/word/2015/wordml/symex" xmlns:wpg="http://schemas.microsoft.com/office/word/2010/wordprocessingGroup" xmlns:wpi="http://schemas.microsoft.com/office/word/2010/wordprocessingInk" xmlns:wne="http://schemas.microsoft.com/office/word/2006/wordml" xmlns:wps="http://schemas.microsoft.com/office/word/2010/wordprocessingShape" mc:Ignorable="w14 w15 w16se w16cid wp14">
+<w:footnotes xmlns:wpc="http://schemas.microsoft.com/office/word/2010/wordprocessingCanvas" xmlns:cx="http://schemas.microsoft.com/office/drawing/2014/chartex" xmlns:cx1="http://schemas.microsoft.com/office/drawing/2015/9/8/chartex" xmlns:mc="http://schemas.openxmlformats.org/markup-compatibility/2006" xmlns:o="urn:schemas-microsoft-com:office:office" xmlns:r="http://schemas.openxmlformats.org/officeDocument/2006/relationships" xmlns:m="http://schemas.openxmlformats.org/officeDocument/2006/math" xmlns:v="urn:schemas-microsoft-com:vml" xmlns:wp14="http://schemas.microsoft.com/office/word/2010/wordprocessingDrawing" xmlns:wp="http://schemas.openxmlformats.org/drawingml/2006/wordprocessingDrawing" xmlns:w10="urn:schemas-microsoft-com:office:word" xmlns:w="http://schemas.openxmlformats.org/wordprocessingml/2006/main" xmlns:w14="http://schemas.microsoft.com/office/word/2010/wordml" xmlns:w15="http://schemas.microsoft.com/office/word/2012/wordml" xmlns:w16se="http://schemas.microsoft.com/office/word/2015/wordml/symex" xmlns:wpg="http://schemas.microsoft.com/office/word/2010/wordprocessingGroup" xmlns:wpi="http://schemas.microsoft.com/office/word/2010/wordprocessingInk" xmlns:wne="http://schemas.microsoft.com/office/word/2006/wordml" xmlns:wps="http://schemas.microsoft.com/office/word/2010/wordprocessingShape" mc:Ignorable="w14 w15 w16se wp14">
   <w:footnote w:type="separator" w:id="-1">
     <w:p>
       <w:pPr>
@@ -7626,7 +7767,7 @@
 </file>
 
 <file path=word/styles.xml><?xml version="1.0" encoding="utf-8"?>
-<w:styles xmlns:mc="http://schemas.openxmlformats.org/markup-compatibility/2006" xmlns:r="http://schemas.openxmlformats.org/officeDocument/2006/relationships" xmlns:w="http://schemas.openxmlformats.org/wordprocessingml/2006/main" xmlns:w14="http://schemas.microsoft.com/office/word/2010/wordml" xmlns:w15="http://schemas.microsoft.com/office/word/2012/wordml" xmlns:w16cid="http://schemas.microsoft.com/office/word/2016/wordml/cid" xmlns:w16se="http://schemas.microsoft.com/office/word/2015/wordml/symex" mc:Ignorable="w14 w15 w16se w16cid">
+<w:styles xmlns:mc="http://schemas.openxmlformats.org/markup-compatibility/2006" xmlns:r="http://schemas.openxmlformats.org/officeDocument/2006/relationships" xmlns:w="http://schemas.openxmlformats.org/wordprocessingml/2006/main" xmlns:w14="http://schemas.microsoft.com/office/word/2010/wordml" xmlns:w15="http://schemas.microsoft.com/office/word/2012/wordml" xmlns:w16se="http://schemas.microsoft.com/office/word/2015/wordml/symex" mc:Ignorable="w14 w15 w16se">
   <w:docDefaults>
     <w:rPrDefault>
       <w:rPr>
@@ -7642,7 +7783,7 @@
       </w:pPr>
     </w:pPrDefault>
   </w:docDefaults>
-  <w:latentStyles w:defLockedState="0" w:defUIPriority="99" w:defSemiHidden="0" w:defUnhideWhenUsed="0" w:defQFormat="0" w:count="375">
+  <w:latentStyles w:defLockedState="0" w:defUIPriority="99" w:defSemiHidden="0" w:defUnhideWhenUsed="0" w:defQFormat="0" w:count="371">
     <w:lsdException w:name="Normal" w:uiPriority="0" w:qFormat="1"/>
     <w:lsdException w:name="heading 1" w:uiPriority="9" w:qFormat="1"/>
     <w:lsdException w:name="heading 2" w:semiHidden="1" w:uiPriority="9" w:unhideWhenUsed="1" w:qFormat="1"/>
@@ -8014,10 +8155,6 @@
     <w:lsdException w:name="List Table 5 Dark Accent 6" w:uiPriority="50"/>
     <w:lsdException w:name="List Table 6 Colorful Accent 6" w:uiPriority="51"/>
     <w:lsdException w:name="List Table 7 Colorful Accent 6" w:uiPriority="52"/>
-    <w:lsdException w:name="Mention" w:semiHidden="1" w:unhideWhenUsed="1"/>
-    <w:lsdException w:name="Smart Hyperlink" w:semiHidden="1" w:unhideWhenUsed="1"/>
-    <w:lsdException w:name="Hashtag" w:semiHidden="1" w:unhideWhenUsed="1"/>
-    <w:lsdException w:name="Unresolved Mention" w:semiHidden="1" w:unhideWhenUsed="1"/>
   </w:latentStyles>
   <w:style w:type="paragraph" w:default="1" w:styleId="Normal">
     <w:name w:val="Normal"/>

</xml_diff>

<commit_message>
WIP: Segregation; Added dialog on faas-rec for error handling
</commit_message>
<xml_diff>
--- a/src/assets/temp/building_faas_template.docx
+++ b/src/assets/temp/building_faas_template.docx
@@ -61,6 +61,7 @@
           <w:szCs w:val="28"/>
         </w:rPr>
       </w:pPr>
+      <w:bookmarkStart w:id="0" w:name="_GoBack"/>
       <w:r>
         <w:rPr>
           <w:rFonts w:ascii="Segoe UI" w:hAnsi="Segoe UI" w:cs="Segoe UI"/>
@@ -80,6 +81,7 @@
         <w:t>S</w:t>
       </w:r>
     </w:p>
+    <w:bookmarkEnd w:id="0"/>
     <w:p>
       <w:pPr>
         <w:spacing w:after="0"/>
@@ -775,8 +777,6 @@
             </w:r>
           </w:p>
         </w:tc>
-        <w:bookmarkStart w:id="0" w:name="_GoBack"/>
-        <w:bookmarkEnd w:id="0"/>
       </w:tr>
     </w:tbl>
     <w:p>
@@ -1526,9 +1526,9 @@
         <w:tblLook w:val="04A0" w:firstRow="1" w:lastRow="0" w:firstColumn="1" w:lastColumn="0" w:noHBand="0" w:noVBand="1"/>
       </w:tblPr>
       <w:tblGrid>
-        <w:gridCol w:w="3235"/>
-        <w:gridCol w:w="2160"/>
-        <w:gridCol w:w="5395"/>
+        <w:gridCol w:w="3157"/>
+        <w:gridCol w:w="2144"/>
+        <w:gridCol w:w="5155"/>
       </w:tblGrid>
       <w:tr>
         <w:tc>
@@ -2415,7 +2415,7 @@
         <w:tblLook w:val="04A0" w:firstRow="1" w:lastRow="0" w:firstColumn="1" w:lastColumn="0" w:noHBand="0" w:noVBand="1"/>
       </w:tblPr>
       <w:tblGrid>
-        <w:gridCol w:w="10790"/>
+        <w:gridCol w:w="10456"/>
       </w:tblGrid>
       <w:tr>
         <w:trPr>
@@ -2475,7 +2475,6 @@
           <w:sz w:val="20"/>
           <w:szCs w:val="20"/>
         </w:rPr>
-        <w:lastRenderedPageBreak/>
         <w:t>STRUCTURAL MATERIALS</w:t>
       </w:r>
     </w:p>
@@ -2486,18 +2485,18 @@
         <w:tblLook w:val="04A0" w:firstRow="1" w:lastRow="0" w:firstColumn="1" w:lastColumn="0" w:noHBand="0" w:noVBand="1"/>
       </w:tblPr>
       <w:tblGrid>
-        <w:gridCol w:w="2082"/>
-        <w:gridCol w:w="447"/>
-        <w:gridCol w:w="1795"/>
-        <w:gridCol w:w="540"/>
-        <w:gridCol w:w="540"/>
-        <w:gridCol w:w="540"/>
-        <w:gridCol w:w="540"/>
-        <w:gridCol w:w="1795"/>
-        <w:gridCol w:w="627"/>
-        <w:gridCol w:w="628"/>
-        <w:gridCol w:w="628"/>
-        <w:gridCol w:w="628"/>
+        <w:gridCol w:w="2083"/>
+        <w:gridCol w:w="417"/>
+        <w:gridCol w:w="1707"/>
+        <w:gridCol w:w="530"/>
+        <w:gridCol w:w="530"/>
+        <w:gridCol w:w="530"/>
+        <w:gridCol w:w="530"/>
+        <w:gridCol w:w="1706"/>
+        <w:gridCol w:w="605"/>
+        <w:gridCol w:w="606"/>
+        <w:gridCol w:w="606"/>
+        <w:gridCol w:w="606"/>
       </w:tblGrid>
       <w:tr>
         <w:trPr>
@@ -2933,6 +2932,7 @@
                 <w:sz w:val="20"/>
                 <w:szCs w:val="20"/>
               </w:rPr>
+              <w:lastRenderedPageBreak/>
               <w:t>Reinforced Concrete</w:t>
             </w:r>
           </w:p>
@@ -4851,11 +4851,11 @@
         <w:tblLook w:val="04A0" w:firstRow="1" w:lastRow="0" w:firstColumn="1" w:lastColumn="0" w:noHBand="0" w:noVBand="1"/>
       </w:tblPr>
       <w:tblGrid>
-        <w:gridCol w:w="2158"/>
-        <w:gridCol w:w="2158"/>
-        <w:gridCol w:w="2158"/>
-        <w:gridCol w:w="2158"/>
-        <w:gridCol w:w="2158"/>
+        <w:gridCol w:w="2092"/>
+        <w:gridCol w:w="2091"/>
+        <w:gridCol w:w="2091"/>
+        <w:gridCol w:w="2091"/>
+        <w:gridCol w:w="2091"/>
       </w:tblGrid>
       <w:tr>
         <w:tc>
@@ -5111,8 +5111,8 @@
         <w:tblLook w:val="04A0" w:firstRow="1" w:lastRow="0" w:firstColumn="1" w:lastColumn="0" w:noHBand="0" w:noVBand="1"/>
       </w:tblPr>
       <w:tblGrid>
-        <w:gridCol w:w="5395"/>
-        <w:gridCol w:w="5395"/>
+        <w:gridCol w:w="5226"/>
+        <w:gridCol w:w="5230"/>
       </w:tblGrid>
       <w:tr>
         <w:trPr>
@@ -7086,10 +7086,10 @@
         <w:tblLook w:val="04A0" w:firstRow="1" w:lastRow="0" w:firstColumn="1" w:lastColumn="0" w:noHBand="0" w:noVBand="1"/>
       </w:tblPr>
       <w:tblGrid>
-        <w:gridCol w:w="4441"/>
-        <w:gridCol w:w="2754"/>
-        <w:gridCol w:w="897"/>
-        <w:gridCol w:w="2698"/>
+        <w:gridCol w:w="4286"/>
+        <w:gridCol w:w="2689"/>
+        <w:gridCol w:w="875"/>
+        <w:gridCol w:w="2616"/>
       </w:tblGrid>
       <w:tr>
         <w:trPr>
@@ -7285,9 +7285,9 @@
         <w:tblLook w:val="04A0" w:firstRow="1" w:lastRow="0" w:firstColumn="1" w:lastColumn="0" w:noHBand="0" w:noVBand="1"/>
       </w:tblPr>
       <w:tblGrid>
-        <w:gridCol w:w="5395"/>
-        <w:gridCol w:w="2697"/>
-        <w:gridCol w:w="2698"/>
+        <w:gridCol w:w="5253"/>
+        <w:gridCol w:w="2553"/>
+        <w:gridCol w:w="2650"/>
       </w:tblGrid>
       <w:tr>
         <w:tc>
@@ -7453,6 +7453,7 @@
                 <w:sz w:val="20"/>
                 <w:szCs w:val="20"/>
               </w:rPr>
+              <w:lastRenderedPageBreak/>
               <w:t xml:space="preserve">Total Assessed Value: </w:t>
             </w:r>
             <w:r>
@@ -7707,7 +7708,7 @@
       </w:pPr>
     </w:p>
     <w:sectPr>
-      <w:pgSz w:w="12240" w:h="15840"/>
+      <w:pgSz w:w="11906" w:h="16838" w:code="9"/>
       <w:pgMar w:top="720" w:right="720" w:bottom="720" w:left="720" w:header="720" w:footer="720" w:gutter="0"/>
       <w:cols w:space="720"/>
       <w:docGrid w:linePitch="360"/>

</xml_diff>

<commit_message>
Fix building faas sheet value rendering
</commit_message>
<xml_diff>
--- a/src/assets/temp/building_faas_template.docx
+++ b/src/assets/temp/building_faas_template.docx
@@ -61,7 +61,6 @@
           <w:szCs w:val="28"/>
         </w:rPr>
       </w:pPr>
-      <w:bookmarkStart w:id="0" w:name="_GoBack"/>
       <w:r>
         <w:rPr>
           <w:rFonts w:ascii="Segoe UI" w:hAnsi="Segoe UI" w:cs="Segoe UI"/>
@@ -81,7 +80,6 @@
         <w:t>S</w:t>
       </w:r>
     </w:p>
-    <w:bookmarkEnd w:id="0"/>
     <w:p>
       <w:pPr>
         <w:spacing w:after="0"/>
@@ -594,7 +592,15 @@
                 <w:sz w:val="20"/>
                 <w:szCs w:val="20"/>
               </w:rPr>
-              <w:t>administrator_names</w:t>
+              <w:t>admin</w:t>
+            </w:r>
+            <w:r>
+              <w:rPr>
+                <w:rFonts w:ascii="Segoe UI" w:hAnsi="Segoe UI" w:cs="Segoe UI"/>
+                <w:sz w:val="20"/>
+                <w:szCs w:val="20"/>
+              </w:rPr>
+              <w:t>_names</w:t>
             </w:r>
             <w:r>
               <w:rPr>
@@ -652,7 +658,15 @@
                 <w:sz w:val="20"/>
                 <w:szCs w:val="20"/>
               </w:rPr>
-              <w:t>administrator_addresses</w:t>
+              <w:t>admin</w:t>
+            </w:r>
+            <w:r>
+              <w:rPr>
+                <w:rFonts w:ascii="Segoe UI" w:hAnsi="Segoe UI" w:cs="Segoe UI"/>
+                <w:sz w:val="20"/>
+                <w:szCs w:val="20"/>
+              </w:rPr>
+              <w:t>_addresses</w:t>
             </w:r>
             <w:r>
               <w:rPr>
@@ -710,7 +724,15 @@
                 <w:sz w:val="20"/>
                 <w:szCs w:val="20"/>
               </w:rPr>
-              <w:t>administrator_contact_nos</w:t>
+              <w:t>admin</w:t>
+            </w:r>
+            <w:r>
+              <w:rPr>
+                <w:rFonts w:ascii="Segoe UI" w:hAnsi="Segoe UI" w:cs="Segoe UI"/>
+                <w:sz w:val="20"/>
+                <w:szCs w:val="20"/>
+              </w:rPr>
+              <w:t>_contact_nos</w:t>
             </w:r>
             <w:r>
               <w:rPr>
@@ -765,7 +787,15 @@
                 <w:sz w:val="20"/>
                 <w:szCs w:val="20"/>
               </w:rPr>
-              <w:t>administrator_tins</w:t>
+              <w:t>admin</w:t>
+            </w:r>
+            <w:r>
+              <w:rPr>
+                <w:rFonts w:ascii="Segoe UI" w:hAnsi="Segoe UI" w:cs="Segoe UI"/>
+                <w:sz w:val="20"/>
+                <w:szCs w:val="20"/>
+              </w:rPr>
+              <w:t>_tins</w:t>
             </w:r>
             <w:r>
               <w:rPr>
@@ -1036,7 +1066,7 @@
                 <w:sz w:val="20"/>
                 <w:szCs w:val="20"/>
               </w:rPr>
-              <w:t xml:space="preserve">OCT/TCT/CLOA No. </w:t>
+              <w:t xml:space="preserve">OCT/TCT/CLOA No.: </w:t>
             </w:r>
             <w:r>
               <w:rPr>
@@ -1094,7 +1124,23 @@
                 <w:sz w:val="20"/>
                 <w:szCs w:val="20"/>
               </w:rPr>
-              <w:t xml:space="preserve">Survey No. </w:t>
+              <w:t>Survey No.</w:t>
+            </w:r>
+            <w:r>
+              <w:rPr>
+                <w:rFonts w:ascii="Segoe UI" w:hAnsi="Segoe UI" w:cs="Segoe UI"/>
+                <w:sz w:val="20"/>
+                <w:szCs w:val="20"/>
+              </w:rPr>
+              <w:t>:</w:t>
+            </w:r>
+            <w:r>
+              <w:rPr>
+                <w:rFonts w:ascii="Segoe UI" w:hAnsi="Segoe UI" w:cs="Segoe UI"/>
+                <w:sz w:val="20"/>
+                <w:szCs w:val="20"/>
+              </w:rPr>
+              <w:t xml:space="preserve"> </w:t>
             </w:r>
             <w:r>
               <w:rPr>
@@ -1172,8 +1218,17 @@
                 <w:sz w:val="20"/>
                 <w:szCs w:val="20"/>
               </w:rPr>
-              <w:t xml:space="preserve">Lot No. </w:t>
-            </w:r>
+              <w:t>Lot No.:</w:t>
+            </w:r>
+          </w:p>
+          <w:p>
+            <w:pPr>
+              <w:rPr>
+                <w:rFonts w:ascii="Segoe UI" w:hAnsi="Segoe UI" w:cs="Segoe UI"/>
+                <w:sz w:val="20"/>
+                <w:szCs w:val="20"/>
+              </w:rPr>
+            </w:pPr>
             <w:r>
               <w:rPr>
                 <w:rFonts w:ascii="Segoe UI" w:hAnsi="Segoe UI" w:cs="Segoe UI"/>
@@ -1232,6 +1287,15 @@
               </w:rPr>
               <w:t xml:space="preserve">Blk. No.: </w:t>
             </w:r>
+          </w:p>
+          <w:p>
+            <w:pPr>
+              <w:rPr>
+                <w:rFonts w:ascii="Segoe UI" w:hAnsi="Segoe UI" w:cs="Segoe UI"/>
+                <w:sz w:val="20"/>
+                <w:szCs w:val="20"/>
+              </w:rPr>
+            </w:pPr>
             <w:r>
               <w:rPr>
                 <w:rFonts w:ascii="Segoe UI" w:hAnsi="Segoe UI" w:cs="Segoe UI"/>
@@ -1742,7 +1806,7 @@
                 <w:sz w:val="20"/>
                 <w:szCs w:val="20"/>
               </w:rPr>
-              <w:t xml:space="preserve">Bldg. Permit No. </w:t>
+              <w:t xml:space="preserve">Bldg. Permit No.: </w:t>
             </w:r>
             <w:r>
               <w:rPr>
@@ -1903,7 +1967,15 @@
                 <w:sz w:val="20"/>
                 <w:szCs w:val="20"/>
               </w:rPr>
-              <w:t xml:space="preserve">Condominium Certificate of Title (CCT) </w:t>
+              <w:t>Condomi</w:t>
+            </w:r>
+            <w:r>
+              <w:rPr>
+                <w:rFonts w:ascii="Segoe UI" w:hAnsi="Segoe UI" w:cs="Segoe UI"/>
+                <w:sz w:val="20"/>
+                <w:szCs w:val="20"/>
+              </w:rPr>
+              <w:t xml:space="preserve">nium Certificate of Title (CCT): </w:t>
             </w:r>
             <w:r>
               <w:rPr>
@@ -2419,7 +2491,7 @@
       </w:tblGrid>
       <w:tr>
         <w:trPr>
-          <w:trHeight w:val="1241"/>
+          <w:trHeight w:val="2672"/>
         </w:trPr>
         <w:tc>
           <w:tcPr>
@@ -2932,7 +3004,6 @@
                 <w:sz w:val="20"/>
                 <w:szCs w:val="20"/>
               </w:rPr>
-              <w:lastRenderedPageBreak/>
               <w:t>Reinforced Concrete</w:t>
             </w:r>
           </w:p>
@@ -5250,17 +5321,15 @@
               </w:rPr>
               <w:t>Sub-Total: P</w:t>
             </w:r>
-          </w:p>
-          <w:p>
-            <w:pPr>
+            <w:r>
               <w:rPr>
                 <w:rFonts w:ascii="Segoe UI" w:hAnsi="Segoe UI" w:cs="Segoe UI"/>
                 <w:b/>
                 <w:sz w:val="20"/>
                 <w:szCs w:val="20"/>
-                <w:u w:val="single"/>
-              </w:rPr>
-            </w:pPr>
+              </w:rPr>
+              <w:t xml:space="preserve"> </w:t>
+            </w:r>
             <w:r>
               <w:rPr>
                 <w:rFonts w:ascii="Segoe UI" w:hAnsi="Segoe UI" w:cs="Segoe UI"/>
@@ -7115,6 +7184,7 @@
                 <w:sz w:val="20"/>
                 <w:szCs w:val="20"/>
               </w:rPr>
+              <w:lastRenderedPageBreak/>
               <w:t>Date of Entry in the Record of Assessment:</w:t>
             </w:r>
           </w:p>
@@ -7357,7 +7427,25 @@
                 <w:sz w:val="20"/>
                 <w:szCs w:val="20"/>
               </w:rPr>
-              <w:t xml:space="preserve">ARP No. </w:t>
+              <w:t>ARP No.</w:t>
+            </w:r>
+            <w:r>
+              <w:rPr>
+                <w:rFonts w:ascii="Segoe UI" w:hAnsi="Segoe UI" w:cs="Segoe UI"/>
+                <w:sz w:val="20"/>
+                <w:szCs w:val="20"/>
+              </w:rPr>
+              <w:t>:</w:t>
+            </w:r>
+            <w:bookmarkStart w:id="0" w:name="_GoBack"/>
+            <w:bookmarkEnd w:id="0"/>
+            <w:r>
+              <w:rPr>
+                <w:rFonts w:ascii="Segoe UI" w:hAnsi="Segoe UI" w:cs="Segoe UI"/>
+                <w:sz w:val="20"/>
+                <w:szCs w:val="20"/>
+              </w:rPr>
+              <w:t xml:space="preserve"> </w:t>
             </w:r>
             <w:r>
               <w:rPr>
@@ -7404,7 +7492,23 @@
                 <w:sz w:val="20"/>
                 <w:szCs w:val="20"/>
               </w:rPr>
-              <w:t xml:space="preserve">TD No. </w:t>
+              <w:t>TD No.</w:t>
+            </w:r>
+            <w:r>
+              <w:rPr>
+                <w:rFonts w:ascii="Segoe UI" w:hAnsi="Segoe UI" w:cs="Segoe UI"/>
+                <w:sz w:val="20"/>
+                <w:szCs w:val="20"/>
+              </w:rPr>
+              <w:t>:</w:t>
+            </w:r>
+            <w:r>
+              <w:rPr>
+                <w:rFonts w:ascii="Segoe UI" w:hAnsi="Segoe UI" w:cs="Segoe UI"/>
+                <w:sz w:val="20"/>
+                <w:szCs w:val="20"/>
+              </w:rPr>
+              <w:t xml:space="preserve"> </w:t>
             </w:r>
             <w:r>
               <w:rPr>
@@ -7453,7 +7557,6 @@
                 <w:sz w:val="20"/>
                 <w:szCs w:val="20"/>
               </w:rPr>
-              <w:lastRenderedPageBreak/>
               <w:t xml:space="preserve">Total Assessed Value: </w:t>
             </w:r>
             <w:r>

</xml_diff>